<commit_message>
0.3.0 | Own calculations for  view and projection matrices
- Self Assessment comments (Evidence UIpdates
-My own functions for calculating view and projection matrices
</commit_message>
<xml_diff>
--- a/Self_assessment_document.docx
+++ b/Self_assessment_document.docx
@@ -466,7 +466,15 @@
         <w:t xml:space="preserve">Your mark for each Learning Outcome (LO) is the highest mark achieved based on the criteria specified in the self-assessment grid. Note that you will </w:t>
       </w:r>
       <w:r>
-        <w:t xml:space="preserve">need to have satisfied all criteria at the lower mark bands to be awarded marks in the higher mark bands, e.g., to get a mark in the 70 - 80 band for a learning outcome you will have needed to have satisfied all criteria in the 40 – 50 and 50 – 60 mark bands. </w:t>
+        <w:t xml:space="preserve">need to have satisfied all criteria at the lower mark bands to be awarded marks in the higher mark bands, e.g., to get a mark in the 70 - 80 band for a learning outcome you will have needed to have satisfied all criteria in the 40 – 50 and 50 – </w:t>
+      </w:r>
+      <w:proofErr w:type="gramStart"/>
+      <w:r>
+        <w:t>60 mark</w:t>
+      </w:r>
+      <w:proofErr w:type="gramEnd"/>
+      <w:r>
+        <w:t xml:space="preserve"> bands. </w:t>
       </w:r>
     </w:p>
     <w:p/>
@@ -574,9 +582,9 @@
         <w:tblLook w:val="04A0" w:firstRow="1" w:lastRow="0" w:firstColumn="1" w:lastColumn="0" w:noHBand="0" w:noVBand="1"/>
       </w:tblPr>
       <w:tblGrid>
-        <w:gridCol w:w="867"/>
-        <w:gridCol w:w="2383"/>
-        <w:gridCol w:w="5766"/>
+        <w:gridCol w:w="846"/>
+        <w:gridCol w:w="2314"/>
+        <w:gridCol w:w="5856"/>
       </w:tblGrid>
       <w:tr>
         <w:tc>
@@ -722,7 +730,57 @@
                 <w:sz w:val="20"/>
                 <w:szCs w:val="20"/>
               </w:rPr>
-              <w:t>I used GLM’s glm::vec3 to define positions, rotations, and scales in my Object struct, enabling easy 3D manipulation. For transformations, I created glm::mat4 translation, rotation, and scaling matrices using custom Maths functions, then combined them as model = translate * rotate * scale to represent each object’s transformation in world space.</w:t>
+              <w:t xml:space="preserve">I used GLM’s </w:t>
+            </w:r>
+            <w:proofErr w:type="spellStart"/>
+            <w:proofErr w:type="gramStart"/>
+            <w:r>
+              <w:rPr>
+                <w:sz w:val="20"/>
+                <w:szCs w:val="20"/>
+              </w:rPr>
+              <w:t>glm</w:t>
+            </w:r>
+            <w:proofErr w:type="spellEnd"/>
+            <w:r>
+              <w:rPr>
+                <w:sz w:val="20"/>
+                <w:szCs w:val="20"/>
+              </w:rPr>
+              <w:t>::</w:t>
+            </w:r>
+            <w:proofErr w:type="gramEnd"/>
+            <w:r>
+              <w:rPr>
+                <w:sz w:val="20"/>
+                <w:szCs w:val="20"/>
+              </w:rPr>
+              <w:t xml:space="preserve">vec3 to define positions, rotations, and scales in my Object struct, enabling easy 3D manipulation. For transformations, I created </w:t>
+            </w:r>
+            <w:proofErr w:type="spellStart"/>
+            <w:proofErr w:type="gramStart"/>
+            <w:r>
+              <w:rPr>
+                <w:sz w:val="20"/>
+                <w:szCs w:val="20"/>
+              </w:rPr>
+              <w:t>glm</w:t>
+            </w:r>
+            <w:proofErr w:type="spellEnd"/>
+            <w:r>
+              <w:rPr>
+                <w:sz w:val="20"/>
+                <w:szCs w:val="20"/>
+              </w:rPr>
+              <w:t>::</w:t>
+            </w:r>
+            <w:proofErr w:type="gramEnd"/>
+            <w:r>
+              <w:rPr>
+                <w:sz w:val="20"/>
+                <w:szCs w:val="20"/>
+              </w:rPr>
+              <w:t>mat4 translation, rotation, and scaling matrices using custom Maths functions, then combined them as model = translate * rotate * scale to represent each object’s transformation in world space.</w:t>
             </w:r>
             <w:r>
               <w:rPr>
@@ -766,7 +824,39 @@
                 <w:sz w:val="20"/>
                 <w:szCs w:val="20"/>
               </w:rPr>
-              <w:t xml:space="preserve">{ glm::vec3 position = glm::vec3(0.0f, 0.0f, 0.0f); </w:t>
+              <w:t xml:space="preserve">{ </w:t>
+            </w:r>
+            <w:proofErr w:type="spellStart"/>
+            <w:r>
+              <w:rPr>
+                <w:sz w:val="20"/>
+                <w:szCs w:val="20"/>
+              </w:rPr>
+              <w:t>glm</w:t>
+            </w:r>
+            <w:proofErr w:type="spellEnd"/>
+            <w:r>
+              <w:rPr>
+                <w:sz w:val="20"/>
+                <w:szCs w:val="20"/>
+              </w:rPr>
+              <w:t xml:space="preserve">::vec3 position = </w:t>
+            </w:r>
+            <w:proofErr w:type="spellStart"/>
+            <w:r>
+              <w:rPr>
+                <w:sz w:val="20"/>
+                <w:szCs w:val="20"/>
+              </w:rPr>
+              <w:t>glm</w:t>
+            </w:r>
+            <w:proofErr w:type="spellEnd"/>
+            <w:r>
+              <w:rPr>
+                <w:sz w:val="20"/>
+                <w:szCs w:val="20"/>
+              </w:rPr>
+              <w:t xml:space="preserve">::vec3(0.0f, 0.0f, 0.0f); </w:t>
             </w:r>
             <w:r>
               <w:rPr>
@@ -775,12 +865,37 @@
               </w:rPr>
               <w:br/>
             </w:r>
-            <w:r>
-              <w:rPr>
-                <w:sz w:val="20"/>
-                <w:szCs w:val="20"/>
-              </w:rPr>
-              <w:t xml:space="preserve">glm::vec3 rotation = glm::vec3(0.0f, 1.0f, 0.0f); </w:t>
+            <w:proofErr w:type="spellStart"/>
+            <w:r>
+              <w:rPr>
+                <w:sz w:val="20"/>
+                <w:szCs w:val="20"/>
+              </w:rPr>
+              <w:t>glm</w:t>
+            </w:r>
+            <w:proofErr w:type="spellEnd"/>
+            <w:r>
+              <w:rPr>
+                <w:sz w:val="20"/>
+                <w:szCs w:val="20"/>
+              </w:rPr>
+              <w:t xml:space="preserve">::vec3 rotation = </w:t>
+            </w:r>
+            <w:proofErr w:type="spellStart"/>
+            <w:r>
+              <w:rPr>
+                <w:sz w:val="20"/>
+                <w:szCs w:val="20"/>
+              </w:rPr>
+              <w:t>glm</w:t>
+            </w:r>
+            <w:proofErr w:type="spellEnd"/>
+            <w:r>
+              <w:rPr>
+                <w:sz w:val="20"/>
+                <w:szCs w:val="20"/>
+              </w:rPr>
+              <w:t xml:space="preserve">::vec3(0.0f, 1.0f, 0.0f); </w:t>
             </w:r>
             <w:r>
               <w:rPr>
@@ -789,12 +904,44 @@
               </w:rPr>
               <w:br/>
             </w:r>
-            <w:r>
-              <w:rPr>
-                <w:sz w:val="20"/>
-                <w:szCs w:val="20"/>
-              </w:rPr>
-              <w:t>glm::vec3 scale = glm::vec3(1.0f, 1.0f, 1.0f); float angle = 0.0f; std::string name; };</w:t>
+            <w:proofErr w:type="spellStart"/>
+            <w:r>
+              <w:rPr>
+                <w:sz w:val="20"/>
+                <w:szCs w:val="20"/>
+              </w:rPr>
+              <w:t>glm</w:t>
+            </w:r>
+            <w:proofErr w:type="spellEnd"/>
+            <w:r>
+              <w:rPr>
+                <w:sz w:val="20"/>
+                <w:szCs w:val="20"/>
+              </w:rPr>
+              <w:t xml:space="preserve">::vec3 scale = </w:t>
+            </w:r>
+            <w:proofErr w:type="spellStart"/>
+            <w:r>
+              <w:rPr>
+                <w:sz w:val="20"/>
+                <w:szCs w:val="20"/>
+              </w:rPr>
+              <w:t>glm</w:t>
+            </w:r>
+            <w:proofErr w:type="spellEnd"/>
+            <w:r>
+              <w:rPr>
+                <w:sz w:val="20"/>
+                <w:szCs w:val="20"/>
+              </w:rPr>
+              <w:t>::vec3(1.0f, 1.0f, 1.0f); float angle = 0.0f; std::string name; };</w:t>
+            </w:r>
+            <w:r>
+              <w:rPr>
+                <w:sz w:val="20"/>
+                <w:szCs w:val="20"/>
+              </w:rPr>
+              <w:br/>
             </w:r>
           </w:p>
         </w:tc>
@@ -835,7 +982,23 @@
                 <w:sz w:val="20"/>
                 <w:szCs w:val="20"/>
               </w:rPr>
-              <w:t xml:space="preserve">LO2: Application compiles and runs without alterations to the source code of CMake file. </w:t>
+              <w:t xml:space="preserve">LO2: Application compiles and runs without alterations to the source code of </w:t>
+            </w:r>
+            <w:proofErr w:type="spellStart"/>
+            <w:r>
+              <w:rPr>
+                <w:sz w:val="20"/>
+                <w:szCs w:val="20"/>
+              </w:rPr>
+              <w:t>CMake</w:t>
+            </w:r>
+            <w:proofErr w:type="spellEnd"/>
+            <w:r>
+              <w:rPr>
+                <w:sz w:val="20"/>
+                <w:szCs w:val="20"/>
+              </w:rPr>
+              <w:t xml:space="preserve"> file. </w:t>
             </w:r>
           </w:p>
         </w:tc>
@@ -853,32 +1016,18 @@
             </w:pPr>
             <w:r>
               <w:rPr>
-                <w:sz w:val="20"/>
-                <w:szCs w:val="20"/>
-              </w:rPr>
-              <w:t>Paste a screenshot of your application below</w:t>
-            </w:r>
-          </w:p>
-          <w:p>
-            <w:pPr>
-              <w:rPr>
-                <w:sz w:val="20"/>
-                <w:szCs w:val="20"/>
-              </w:rPr>
-            </w:pPr>
-            <w:r>
-              <w:rPr>
+                <w:noProof/>
                 <w:sz w:val="20"/>
                 <w:szCs w:val="20"/>
               </w:rPr>
               <w:drawing>
-                <wp:anchor distT="0" distB="0" distL="114300" distR="114300" simplePos="0" relativeHeight="251658240" behindDoc="0" locked="0" layoutInCell="1" allowOverlap="1" wp14:anchorId="27AC5FB3" wp14:editId="799F46C0">
+                <wp:anchor distT="0" distB="0" distL="114300" distR="114300" simplePos="0" relativeHeight="251658240" behindDoc="0" locked="0" layoutInCell="1" allowOverlap="1" wp14:anchorId="27AC5FB3" wp14:editId="392039C6">
                   <wp:simplePos x="0" y="0"/>
                   <wp:positionH relativeFrom="column">
-                    <wp:posOffset>-90170</wp:posOffset>
+                    <wp:posOffset>-9525</wp:posOffset>
                   </wp:positionH>
                   <wp:positionV relativeFrom="paragraph">
-                    <wp:posOffset>337185</wp:posOffset>
+                    <wp:posOffset>194945</wp:posOffset>
                   </wp:positionV>
                   <wp:extent cx="3522980" cy="1999615"/>
                   <wp:effectExtent l="0" t="0" r="1270" b="635"/>
@@ -895,7 +1044,7 @@
                           <pic:cNvPicPr/>
                         </pic:nvPicPr>
                         <pic:blipFill>
-                          <a:blip r:embed="rId6" cstate="print">
+                          <a:blip r:embed="rId7" cstate="print">
                             <a:extLst>
                               <a:ext uri="{28A0092B-C50C-407E-A947-70E740481C1C}">
                                 <a14:useLocalDpi xmlns:a14="http://schemas.microsoft.com/office/drawing/2010/main" val="0"/>
@@ -927,6 +1076,21 @@
                 </wp:anchor>
               </w:drawing>
             </w:r>
+            <w:r>
+              <w:rPr>
+                <w:sz w:val="20"/>
+                <w:szCs w:val="20"/>
+              </w:rPr>
+              <w:t>Paste a screenshot of your application below</w:t>
+            </w:r>
+          </w:p>
+          <w:p>
+            <w:pPr>
+              <w:rPr>
+                <w:sz w:val="20"/>
+                <w:szCs w:val="20"/>
+              </w:rPr>
+            </w:pPr>
           </w:p>
         </w:tc>
       </w:tr>
@@ -987,8 +1151,145 @@
                 <w:sz w:val="20"/>
                 <w:szCs w:val="20"/>
               </w:rPr>
+              <w:drawing>
+                <wp:anchor distT="0" distB="0" distL="114300" distR="114300" simplePos="0" relativeHeight="251660288" behindDoc="0" locked="0" layoutInCell="1" allowOverlap="1" wp14:anchorId="47BA0E18" wp14:editId="33E76F9E">
+                  <wp:simplePos x="0" y="0"/>
+                  <wp:positionH relativeFrom="column">
+                    <wp:posOffset>-6350</wp:posOffset>
+                  </wp:positionH>
+                  <wp:positionV relativeFrom="paragraph">
+                    <wp:posOffset>3338195</wp:posOffset>
+                  </wp:positionV>
+                  <wp:extent cx="3405505" cy="2494280"/>
+                  <wp:effectExtent l="0" t="0" r="4445" b="1270"/>
+                  <wp:wrapTopAndBottom/>
+                  <wp:docPr id="237813050" name="Picture 1"/>
+                  <wp:cNvGraphicFramePr>
+                    <a:graphicFrameLocks xmlns:a="http://schemas.openxmlformats.org/drawingml/2006/main" noChangeAspect="1"/>
+                  </wp:cNvGraphicFramePr>
+                  <a:graphic xmlns:a="http://schemas.openxmlformats.org/drawingml/2006/main">
+                    <a:graphicData uri="http://schemas.openxmlformats.org/drawingml/2006/picture">
+                      <pic:pic xmlns:pic="http://schemas.openxmlformats.org/drawingml/2006/picture">
+                        <pic:nvPicPr>
+                          <pic:cNvPr id="237813050" name=""/>
+                          <pic:cNvPicPr/>
+                        </pic:nvPicPr>
+                        <pic:blipFill>
+                          <a:blip r:embed="rId8">
+                            <a:extLst>
+                              <a:ext uri="{28A0092B-C50C-407E-A947-70E740481C1C}">
+                                <a14:useLocalDpi xmlns:a14="http://schemas.microsoft.com/office/drawing/2010/main" val="0"/>
+                              </a:ext>
+                            </a:extLst>
+                          </a:blip>
+                          <a:stretch>
+                            <a:fillRect/>
+                          </a:stretch>
+                        </pic:blipFill>
+                        <pic:spPr>
+                          <a:xfrm>
+                            <a:off x="0" y="0"/>
+                            <a:ext cx="3405505" cy="2494280"/>
+                          </a:xfrm>
+                          <a:prstGeom prst="rect">
+                            <a:avLst/>
+                          </a:prstGeom>
+                        </pic:spPr>
+                      </pic:pic>
+                    </a:graphicData>
+                  </a:graphic>
+                  <wp14:sizeRelH relativeFrom="margin">
+                    <wp14:pctWidth>0</wp14:pctWidth>
+                  </wp14:sizeRelH>
+                  <wp14:sizeRelV relativeFrom="margin">
+                    <wp14:pctHeight>0</wp14:pctHeight>
+                  </wp14:sizeRelV>
+                </wp:anchor>
+              </w:drawing>
+            </w:r>
+            <w:r>
+              <w:rPr>
+                <w:sz w:val="20"/>
+                <w:szCs w:val="20"/>
+              </w:rPr>
+              <w:drawing>
+                <wp:anchor distT="0" distB="0" distL="114300" distR="114300" simplePos="0" relativeHeight="251661312" behindDoc="0" locked="0" layoutInCell="1" allowOverlap="1" wp14:anchorId="1C413DF0" wp14:editId="3D7ED44C">
+                  <wp:simplePos x="0" y="0"/>
+                  <wp:positionH relativeFrom="column">
+                    <wp:posOffset>635</wp:posOffset>
+                  </wp:positionH>
+                  <wp:positionV relativeFrom="paragraph">
+                    <wp:posOffset>427990</wp:posOffset>
+                  </wp:positionV>
+                  <wp:extent cx="3295015" cy="2776220"/>
+                  <wp:effectExtent l="0" t="0" r="635" b="5080"/>
+                  <wp:wrapTopAndBottom/>
+                  <wp:docPr id="357486312" name="Picture 1"/>
+                  <wp:cNvGraphicFramePr>
+                    <a:graphicFrameLocks xmlns:a="http://schemas.openxmlformats.org/drawingml/2006/main" noChangeAspect="1"/>
+                  </wp:cNvGraphicFramePr>
+                  <a:graphic xmlns:a="http://schemas.openxmlformats.org/drawingml/2006/main">
+                    <a:graphicData uri="http://schemas.openxmlformats.org/drawingml/2006/picture">
+                      <pic:pic xmlns:pic="http://schemas.openxmlformats.org/drawingml/2006/picture">
+                        <pic:nvPicPr>
+                          <pic:cNvPr id="357486312" name=""/>
+                          <pic:cNvPicPr/>
+                        </pic:nvPicPr>
+                        <pic:blipFill>
+                          <a:blip r:embed="rId9">
+                            <a:extLst>
+                              <a:ext uri="{28A0092B-C50C-407E-A947-70E740481C1C}">
+                                <a14:useLocalDpi xmlns:a14="http://schemas.microsoft.com/office/drawing/2010/main" val="0"/>
+                              </a:ext>
+                            </a:extLst>
+                          </a:blip>
+                          <a:stretch>
+                            <a:fillRect/>
+                          </a:stretch>
+                        </pic:blipFill>
+                        <pic:spPr>
+                          <a:xfrm>
+                            <a:off x="0" y="0"/>
+                            <a:ext cx="3295015" cy="2776220"/>
+                          </a:xfrm>
+                          <a:prstGeom prst="rect">
+                            <a:avLst/>
+                          </a:prstGeom>
+                        </pic:spPr>
+                      </pic:pic>
+                    </a:graphicData>
+                  </a:graphic>
+                  <wp14:sizeRelH relativeFrom="margin">
+                    <wp14:pctWidth>0</wp14:pctWidth>
+                  </wp14:sizeRelH>
+                  <wp14:sizeRelV relativeFrom="margin">
+                    <wp14:pctHeight>0</wp14:pctHeight>
+                  </wp14:sizeRelV>
+                </wp:anchor>
+              </w:drawing>
+            </w:r>
+            <w:r>
+              <w:rPr>
+                <w:sz w:val="20"/>
+                <w:szCs w:val="20"/>
+              </w:rPr>
               <w:t>I implemented GLSL vertex and fragment shaders to handle UV mapping and apply textures correctly to 3D models in the scene</w:t>
             </w:r>
+            <w:r>
+              <w:rPr>
+                <w:sz w:val="20"/>
+                <w:szCs w:val="20"/>
+              </w:rPr>
+              <w:br/>
+            </w:r>
+          </w:p>
+          <w:p>
+            <w:pPr>
+              <w:rPr>
+                <w:sz w:val="20"/>
+                <w:szCs w:val="20"/>
+              </w:rPr>
+            </w:pPr>
           </w:p>
         </w:tc>
       </w:tr>
@@ -1014,6 +1315,7 @@
                 <w:sz w:val="20"/>
                 <w:szCs w:val="20"/>
               </w:rPr>
+              <w:lastRenderedPageBreak/>
               <w:t>52, 55, 58</w:t>
             </w:r>
           </w:p>
@@ -1077,7 +1379,23 @@
                 <w:sz w:val="20"/>
                 <w:szCs w:val="20"/>
               </w:rPr>
-              <w:t xml:space="preserve">I stored multiple cube instances (floor, walls, ceiling) in a std::vector&lt;Object&gt; and manually positioned them in world space. </w:t>
+              <w:t xml:space="preserve">I stored multiple cube instances (floor, walls, ceiling) in a </w:t>
+            </w:r>
+            <w:proofErr w:type="gramStart"/>
+            <w:r>
+              <w:rPr>
+                <w:sz w:val="20"/>
+                <w:szCs w:val="20"/>
+              </w:rPr>
+              <w:t>std::</w:t>
+            </w:r>
+            <w:proofErr w:type="gramEnd"/>
+            <w:r>
+              <w:rPr>
+                <w:sz w:val="20"/>
+                <w:szCs w:val="20"/>
+              </w:rPr>
+              <w:t xml:space="preserve">vector&lt;Object&gt; and manually positioned them in world space. </w:t>
             </w:r>
             <w:r>
               <w:rPr>
@@ -1098,7 +1416,82 @@
                 <w:sz w:val="20"/>
                 <w:szCs w:val="20"/>
               </w:rPr>
-              <w:t>Transformations were applied using glm::translate(), glm::rotate(), and glm::scale() in that order to build the model matrix, which was passed as a uniform to the vertex shader to render each cube with its unique transformation.</w:t>
+              <w:t xml:space="preserve">Transformations were applied using </w:t>
+            </w:r>
+            <w:proofErr w:type="spellStart"/>
+            <w:proofErr w:type="gramStart"/>
+            <w:r>
+              <w:rPr>
+                <w:sz w:val="20"/>
+                <w:szCs w:val="20"/>
+              </w:rPr>
+              <w:t>glm</w:t>
+            </w:r>
+            <w:proofErr w:type="spellEnd"/>
+            <w:r>
+              <w:rPr>
+                <w:sz w:val="20"/>
+                <w:szCs w:val="20"/>
+              </w:rPr>
+              <w:t>::translate(</w:t>
+            </w:r>
+            <w:proofErr w:type="gramEnd"/>
+            <w:r>
+              <w:rPr>
+                <w:sz w:val="20"/>
+                <w:szCs w:val="20"/>
+              </w:rPr>
+              <w:t xml:space="preserve">), </w:t>
+            </w:r>
+            <w:proofErr w:type="spellStart"/>
+            <w:proofErr w:type="gramStart"/>
+            <w:r>
+              <w:rPr>
+                <w:sz w:val="20"/>
+                <w:szCs w:val="20"/>
+              </w:rPr>
+              <w:t>glm</w:t>
+            </w:r>
+            <w:proofErr w:type="spellEnd"/>
+            <w:r>
+              <w:rPr>
+                <w:sz w:val="20"/>
+                <w:szCs w:val="20"/>
+              </w:rPr>
+              <w:t>::rotate(</w:t>
+            </w:r>
+            <w:proofErr w:type="gramEnd"/>
+            <w:r>
+              <w:rPr>
+                <w:sz w:val="20"/>
+                <w:szCs w:val="20"/>
+              </w:rPr>
+              <w:t xml:space="preserve">), and </w:t>
+            </w:r>
+            <w:proofErr w:type="spellStart"/>
+            <w:proofErr w:type="gramStart"/>
+            <w:r>
+              <w:rPr>
+                <w:sz w:val="20"/>
+                <w:szCs w:val="20"/>
+              </w:rPr>
+              <w:t>glm</w:t>
+            </w:r>
+            <w:proofErr w:type="spellEnd"/>
+            <w:r>
+              <w:rPr>
+                <w:sz w:val="20"/>
+                <w:szCs w:val="20"/>
+              </w:rPr>
+              <w:t>::scale(</w:t>
+            </w:r>
+            <w:proofErr w:type="gramEnd"/>
+            <w:r>
+              <w:rPr>
+                <w:sz w:val="20"/>
+                <w:szCs w:val="20"/>
+              </w:rPr>
+              <w:t>) in that order to build the model matrix, which was passed as a uniform to the vertex shader to render each cube with its unique transformation.</w:t>
             </w:r>
           </w:p>
         </w:tc>
@@ -1139,7 +1532,23 @@
                 <w:sz w:val="20"/>
                 <w:szCs w:val="20"/>
               </w:rPr>
-              <w:t>LO1: Implementation of glm library functions for calculating view and projection matrices.</w:t>
+              <w:t xml:space="preserve">LO1: Implementation of </w:t>
+            </w:r>
+            <w:proofErr w:type="spellStart"/>
+            <w:r>
+              <w:rPr>
+                <w:sz w:val="20"/>
+                <w:szCs w:val="20"/>
+              </w:rPr>
+              <w:t>glm</w:t>
+            </w:r>
+            <w:proofErr w:type="spellEnd"/>
+            <w:r>
+              <w:rPr>
+                <w:sz w:val="20"/>
+                <w:szCs w:val="20"/>
+              </w:rPr>
+              <w:t xml:space="preserve"> library functions for calculating view and projection matrices.</w:t>
             </w:r>
           </w:p>
         </w:tc>
@@ -1160,7 +1569,73 @@
                 <w:sz w:val="20"/>
                 <w:szCs w:val="20"/>
               </w:rPr>
-              <w:t>I used GLM to calculate the camera’s view and projection matrices in a custom Camera class storing position, target, up vector, and FOV. The view matrix is computed with glm::lookAt() for dynamic first-person movement, while the projection matrix uses glm::perspective() with chosen FOV, aspect ratio, and clipping planes for realistic depth. Both matrices update every frame and are passed as uniforms to the shader to render the scene from the camera’s perspective.</w:t>
+              <w:t xml:space="preserve">I used GLM to calculate the camera’s view and projection matrices in a custom Camera class storing position, target, up vector, and FOV. The view matrix is computed with </w:t>
+            </w:r>
+            <w:proofErr w:type="spellStart"/>
+            <w:proofErr w:type="gramStart"/>
+            <w:r>
+              <w:rPr>
+                <w:sz w:val="20"/>
+                <w:szCs w:val="20"/>
+              </w:rPr>
+              <w:t>glm</w:t>
+            </w:r>
+            <w:proofErr w:type="spellEnd"/>
+            <w:r>
+              <w:rPr>
+                <w:sz w:val="20"/>
+                <w:szCs w:val="20"/>
+              </w:rPr>
+              <w:t>::</w:t>
+            </w:r>
+            <w:proofErr w:type="spellStart"/>
+            <w:r>
+              <w:rPr>
+                <w:sz w:val="20"/>
+                <w:szCs w:val="20"/>
+              </w:rPr>
+              <w:t>lookAt</w:t>
+            </w:r>
+            <w:proofErr w:type="spellEnd"/>
+            <w:r>
+              <w:rPr>
+                <w:sz w:val="20"/>
+                <w:szCs w:val="20"/>
+              </w:rPr>
+              <w:t>(</w:t>
+            </w:r>
+            <w:proofErr w:type="gramEnd"/>
+            <w:r>
+              <w:rPr>
+                <w:sz w:val="20"/>
+                <w:szCs w:val="20"/>
+              </w:rPr>
+              <w:t xml:space="preserve">) for dynamic first-person movement, while the projection matrix uses </w:t>
+            </w:r>
+            <w:proofErr w:type="spellStart"/>
+            <w:proofErr w:type="gramStart"/>
+            <w:r>
+              <w:rPr>
+                <w:sz w:val="20"/>
+                <w:szCs w:val="20"/>
+              </w:rPr>
+              <w:t>glm</w:t>
+            </w:r>
+            <w:proofErr w:type="spellEnd"/>
+            <w:r>
+              <w:rPr>
+                <w:sz w:val="20"/>
+                <w:szCs w:val="20"/>
+              </w:rPr>
+              <w:t>::perspective(</w:t>
+            </w:r>
+            <w:proofErr w:type="gramEnd"/>
+            <w:r>
+              <w:rPr>
+                <w:sz w:val="20"/>
+                <w:szCs w:val="20"/>
+              </w:rPr>
+              <w:t>) with chosen FOV, aspect ratio, and clipping planes for realistic depth. Both matrices update every frame and are passed as uniforms to the shader to render the scene from the camera’s perspective.</w:t>
             </w:r>
           </w:p>
         </w:tc>
@@ -1362,6 +1837,1690 @@
           </w:tcPr>
           <w:p>
             <w:pPr>
+              <w:rPr>
+                <w:b/>
+                <w:bCs/>
+                <w:sz w:val="20"/>
+                <w:szCs w:val="20"/>
+              </w:rPr>
+            </w:pPr>
+            <w:r>
+              <w:rPr>
+                <w:sz w:val="20"/>
+                <w:szCs w:val="20"/>
+              </w:rPr>
+              <w:t>I implemented my own functions to calculate the view and projection matrices without relying on GLM’s built</w:t>
+            </w:r>
+            <w:r>
+              <w:rPr>
+                <w:sz w:val="20"/>
+                <w:szCs w:val="20"/>
+              </w:rPr>
+              <w:t xml:space="preserve"> </w:t>
+            </w:r>
+            <w:r>
+              <w:rPr>
+                <w:sz w:val="20"/>
+                <w:szCs w:val="20"/>
+              </w:rPr>
+              <w:t xml:space="preserve">in </w:t>
+            </w:r>
+            <w:proofErr w:type="spellStart"/>
+            <w:r>
+              <w:rPr>
+                <w:sz w:val="20"/>
+                <w:szCs w:val="20"/>
+              </w:rPr>
+              <w:t>lookAt</w:t>
+            </w:r>
+            <w:proofErr w:type="spellEnd"/>
+            <w:r>
+              <w:rPr>
+                <w:sz w:val="20"/>
+                <w:szCs w:val="20"/>
+              </w:rPr>
+              <w:t xml:space="preserve"> or perspective functions. </w:t>
+            </w:r>
+            <w:r>
+              <w:rPr>
+                <w:sz w:val="20"/>
+                <w:szCs w:val="20"/>
+              </w:rPr>
+              <w:br/>
+            </w:r>
+            <w:r>
+              <w:rPr>
+                <w:sz w:val="20"/>
+                <w:szCs w:val="20"/>
+              </w:rPr>
+              <w:br/>
+            </w:r>
+            <w:r>
+              <w:rPr>
+                <w:sz w:val="20"/>
+                <w:szCs w:val="20"/>
+              </w:rPr>
+              <w:t xml:space="preserve">For the view matrix, I manually computed the cameras forward, right, and up vectors, then constructed the matrix using dot and cross products. For the projection matrix, I used the field of view, aspect ratio, and near/far planes to build the perspective matrix from scratch using the standard mathematical formula. </w:t>
+            </w:r>
+            <w:r>
+              <w:rPr>
+                <w:sz w:val="20"/>
+                <w:szCs w:val="20"/>
+              </w:rPr>
+              <w:br/>
+            </w:r>
+            <w:r>
+              <w:rPr>
+                <w:sz w:val="20"/>
+                <w:szCs w:val="20"/>
+              </w:rPr>
+              <w:br/>
+            </w:r>
+            <w:r>
+              <w:rPr>
+                <w:sz w:val="20"/>
+                <w:szCs w:val="20"/>
+              </w:rPr>
+              <w:t>This demonstrates my understanding of the underlying maths behind camera transformations.</w:t>
+            </w:r>
+            <w:r>
+              <w:rPr>
+                <w:sz w:val="20"/>
+                <w:szCs w:val="20"/>
+              </w:rPr>
+              <w:br/>
+            </w:r>
+            <w:r>
+              <w:rPr>
+                <w:sz w:val="20"/>
+                <w:szCs w:val="20"/>
+              </w:rPr>
+              <w:br/>
+              <w:t xml:space="preserve">Example: </w:t>
+            </w:r>
+            <w:r>
+              <w:rPr>
+                <w:sz w:val="20"/>
+                <w:szCs w:val="20"/>
+              </w:rPr>
+              <w:br/>
+            </w:r>
+          </w:p>
+          <w:p>
+            <w:pPr>
+              <w:rPr>
+                <w:b/>
+                <w:bCs/>
+                <w:sz w:val="20"/>
+                <w:szCs w:val="20"/>
+                <w:u w:val="single"/>
+              </w:rPr>
+            </w:pPr>
+            <w:proofErr w:type="spellStart"/>
+            <w:r>
+              <w:rPr>
+                <w:b/>
+                <w:bCs/>
+                <w:sz w:val="20"/>
+                <w:szCs w:val="20"/>
+                <w:u w:val="single"/>
+              </w:rPr>
+              <w:t>calculateViewMatrix</w:t>
+            </w:r>
+            <w:proofErr w:type="spellEnd"/>
+          </w:p>
+          <w:p>
+            <w:pPr>
+              <w:rPr>
+                <w:sz w:val="20"/>
+                <w:szCs w:val="20"/>
+              </w:rPr>
+            </w:pPr>
+          </w:p>
+          <w:p>
+            <w:pPr>
+              <w:rPr>
+                <w:sz w:val="20"/>
+                <w:szCs w:val="20"/>
+              </w:rPr>
+            </w:pPr>
+            <w:proofErr w:type="spellStart"/>
+            <w:proofErr w:type="gramStart"/>
+            <w:r>
+              <w:rPr>
+                <w:sz w:val="20"/>
+                <w:szCs w:val="20"/>
+              </w:rPr>
+              <w:t>glm</w:t>
+            </w:r>
+            <w:proofErr w:type="spellEnd"/>
+            <w:r>
+              <w:rPr>
+                <w:sz w:val="20"/>
+                <w:szCs w:val="20"/>
+              </w:rPr>
+              <w:t>::</w:t>
+            </w:r>
+            <w:proofErr w:type="gramEnd"/>
+            <w:r>
+              <w:rPr>
+                <w:sz w:val="20"/>
+                <w:szCs w:val="20"/>
+              </w:rPr>
+              <w:t xml:space="preserve">mat4 </w:t>
+            </w:r>
+            <w:proofErr w:type="gramStart"/>
+            <w:r>
+              <w:rPr>
+                <w:sz w:val="20"/>
+                <w:szCs w:val="20"/>
+              </w:rPr>
+              <w:t>Camera::</w:t>
+            </w:r>
+            <w:proofErr w:type="spellStart"/>
+            <w:r>
+              <w:rPr>
+                <w:sz w:val="20"/>
+                <w:szCs w:val="20"/>
+              </w:rPr>
+              <w:t>calculateViewMatrix</w:t>
+            </w:r>
+            <w:proofErr w:type="spellEnd"/>
+            <w:r>
+              <w:rPr>
+                <w:sz w:val="20"/>
+                <w:szCs w:val="20"/>
+              </w:rPr>
+              <w:t>(</w:t>
+            </w:r>
+            <w:proofErr w:type="spellStart"/>
+            <w:proofErr w:type="gramEnd"/>
+            <w:r>
+              <w:rPr>
+                <w:sz w:val="20"/>
+                <w:szCs w:val="20"/>
+              </w:rPr>
+              <w:t>const</w:t>
+            </w:r>
+            <w:proofErr w:type="spellEnd"/>
+            <w:r>
+              <w:rPr>
+                <w:sz w:val="20"/>
+                <w:szCs w:val="20"/>
+              </w:rPr>
+              <w:t xml:space="preserve"> </w:t>
+            </w:r>
+            <w:proofErr w:type="spellStart"/>
+            <w:proofErr w:type="gramStart"/>
+            <w:r>
+              <w:rPr>
+                <w:sz w:val="20"/>
+                <w:szCs w:val="20"/>
+              </w:rPr>
+              <w:t>glm</w:t>
+            </w:r>
+            <w:proofErr w:type="spellEnd"/>
+            <w:r>
+              <w:rPr>
+                <w:sz w:val="20"/>
+                <w:szCs w:val="20"/>
+              </w:rPr>
+              <w:t>::</w:t>
+            </w:r>
+            <w:proofErr w:type="gramEnd"/>
+            <w:r>
+              <w:rPr>
+                <w:sz w:val="20"/>
+                <w:szCs w:val="20"/>
+              </w:rPr>
+              <w:t xml:space="preserve">vec3&amp; eye, </w:t>
+            </w:r>
+            <w:proofErr w:type="spellStart"/>
+            <w:r>
+              <w:rPr>
+                <w:sz w:val="20"/>
+                <w:szCs w:val="20"/>
+              </w:rPr>
+              <w:t>const</w:t>
+            </w:r>
+            <w:proofErr w:type="spellEnd"/>
+            <w:r>
+              <w:rPr>
+                <w:sz w:val="20"/>
+                <w:szCs w:val="20"/>
+              </w:rPr>
+              <w:t xml:space="preserve"> </w:t>
+            </w:r>
+            <w:proofErr w:type="spellStart"/>
+            <w:proofErr w:type="gramStart"/>
+            <w:r>
+              <w:rPr>
+                <w:sz w:val="20"/>
+                <w:szCs w:val="20"/>
+              </w:rPr>
+              <w:t>glm</w:t>
+            </w:r>
+            <w:proofErr w:type="spellEnd"/>
+            <w:r>
+              <w:rPr>
+                <w:sz w:val="20"/>
+                <w:szCs w:val="20"/>
+              </w:rPr>
+              <w:t>::</w:t>
+            </w:r>
+            <w:proofErr w:type="gramEnd"/>
+            <w:r>
+              <w:rPr>
+                <w:sz w:val="20"/>
+                <w:szCs w:val="20"/>
+              </w:rPr>
+              <w:t xml:space="preserve">vec3&amp; target, </w:t>
+            </w:r>
+            <w:proofErr w:type="spellStart"/>
+            <w:r>
+              <w:rPr>
+                <w:sz w:val="20"/>
+                <w:szCs w:val="20"/>
+              </w:rPr>
+              <w:t>const</w:t>
+            </w:r>
+            <w:proofErr w:type="spellEnd"/>
+            <w:r>
+              <w:rPr>
+                <w:sz w:val="20"/>
+                <w:szCs w:val="20"/>
+              </w:rPr>
+              <w:t xml:space="preserve"> </w:t>
+            </w:r>
+            <w:proofErr w:type="spellStart"/>
+            <w:proofErr w:type="gramStart"/>
+            <w:r>
+              <w:rPr>
+                <w:sz w:val="20"/>
+                <w:szCs w:val="20"/>
+              </w:rPr>
+              <w:t>glm</w:t>
+            </w:r>
+            <w:proofErr w:type="spellEnd"/>
+            <w:r>
+              <w:rPr>
+                <w:sz w:val="20"/>
+                <w:szCs w:val="20"/>
+              </w:rPr>
+              <w:t>::</w:t>
+            </w:r>
+            <w:proofErr w:type="gramEnd"/>
+            <w:r>
+              <w:rPr>
+                <w:sz w:val="20"/>
+                <w:szCs w:val="20"/>
+              </w:rPr>
+              <w:t>vec3&amp; up) {</w:t>
+            </w:r>
+          </w:p>
+          <w:p>
+            <w:pPr>
+              <w:rPr>
+                <w:sz w:val="20"/>
+                <w:szCs w:val="20"/>
+              </w:rPr>
+            </w:pPr>
+            <w:r>
+              <w:rPr>
+                <w:sz w:val="20"/>
+                <w:szCs w:val="20"/>
+              </w:rPr>
+              <w:t xml:space="preserve">    </w:t>
+            </w:r>
+            <w:proofErr w:type="spellStart"/>
+            <w:proofErr w:type="gramStart"/>
+            <w:r>
+              <w:rPr>
+                <w:sz w:val="20"/>
+                <w:szCs w:val="20"/>
+              </w:rPr>
+              <w:t>glm</w:t>
+            </w:r>
+            <w:proofErr w:type="spellEnd"/>
+            <w:r>
+              <w:rPr>
+                <w:sz w:val="20"/>
+                <w:szCs w:val="20"/>
+              </w:rPr>
+              <w:t>::</w:t>
+            </w:r>
+            <w:proofErr w:type="gramEnd"/>
+            <w:r>
+              <w:rPr>
+                <w:sz w:val="20"/>
+                <w:szCs w:val="20"/>
+              </w:rPr>
+              <w:t xml:space="preserve">vec3 f = </w:t>
+            </w:r>
+            <w:proofErr w:type="spellStart"/>
+            <w:proofErr w:type="gramStart"/>
+            <w:r>
+              <w:rPr>
+                <w:sz w:val="20"/>
+                <w:szCs w:val="20"/>
+              </w:rPr>
+              <w:t>glm</w:t>
+            </w:r>
+            <w:proofErr w:type="spellEnd"/>
+            <w:r>
+              <w:rPr>
+                <w:sz w:val="20"/>
+                <w:szCs w:val="20"/>
+              </w:rPr>
+              <w:t>::normalize(</w:t>
+            </w:r>
+            <w:proofErr w:type="gramEnd"/>
+            <w:r>
+              <w:rPr>
+                <w:sz w:val="20"/>
+                <w:szCs w:val="20"/>
+              </w:rPr>
+              <w:t>target - eye);</w:t>
+            </w:r>
+          </w:p>
+          <w:p>
+            <w:pPr>
+              <w:rPr>
+                <w:sz w:val="20"/>
+                <w:szCs w:val="20"/>
+              </w:rPr>
+            </w:pPr>
+            <w:r>
+              <w:rPr>
+                <w:sz w:val="20"/>
+                <w:szCs w:val="20"/>
+              </w:rPr>
+              <w:t xml:space="preserve">    </w:t>
+            </w:r>
+            <w:proofErr w:type="spellStart"/>
+            <w:proofErr w:type="gramStart"/>
+            <w:r>
+              <w:rPr>
+                <w:sz w:val="20"/>
+                <w:szCs w:val="20"/>
+              </w:rPr>
+              <w:t>glm</w:t>
+            </w:r>
+            <w:proofErr w:type="spellEnd"/>
+            <w:r>
+              <w:rPr>
+                <w:sz w:val="20"/>
+                <w:szCs w:val="20"/>
+              </w:rPr>
+              <w:t>::</w:t>
+            </w:r>
+            <w:proofErr w:type="gramEnd"/>
+            <w:r>
+              <w:rPr>
+                <w:sz w:val="20"/>
+                <w:szCs w:val="20"/>
+              </w:rPr>
+              <w:t xml:space="preserve">vec3 r = </w:t>
+            </w:r>
+            <w:proofErr w:type="spellStart"/>
+            <w:proofErr w:type="gramStart"/>
+            <w:r>
+              <w:rPr>
+                <w:sz w:val="20"/>
+                <w:szCs w:val="20"/>
+              </w:rPr>
+              <w:t>glm</w:t>
+            </w:r>
+            <w:proofErr w:type="spellEnd"/>
+            <w:r>
+              <w:rPr>
+                <w:sz w:val="20"/>
+                <w:szCs w:val="20"/>
+              </w:rPr>
+              <w:t>::normalize(</w:t>
+            </w:r>
+            <w:proofErr w:type="spellStart"/>
+            <w:r>
+              <w:rPr>
+                <w:sz w:val="20"/>
+                <w:szCs w:val="20"/>
+              </w:rPr>
+              <w:t>glm</w:t>
+            </w:r>
+            <w:proofErr w:type="spellEnd"/>
+            <w:r>
+              <w:rPr>
+                <w:sz w:val="20"/>
+                <w:szCs w:val="20"/>
+              </w:rPr>
+              <w:t>::cross(</w:t>
+            </w:r>
+            <w:proofErr w:type="gramEnd"/>
+            <w:r>
+              <w:rPr>
+                <w:sz w:val="20"/>
+                <w:szCs w:val="20"/>
+              </w:rPr>
+              <w:t>f, up));</w:t>
+            </w:r>
+          </w:p>
+          <w:p>
+            <w:pPr>
+              <w:rPr>
+                <w:sz w:val="20"/>
+                <w:szCs w:val="20"/>
+              </w:rPr>
+            </w:pPr>
+            <w:r>
+              <w:rPr>
+                <w:sz w:val="20"/>
+                <w:szCs w:val="20"/>
+              </w:rPr>
+              <w:t xml:space="preserve">    </w:t>
+            </w:r>
+            <w:proofErr w:type="spellStart"/>
+            <w:proofErr w:type="gramStart"/>
+            <w:r>
+              <w:rPr>
+                <w:sz w:val="20"/>
+                <w:szCs w:val="20"/>
+              </w:rPr>
+              <w:t>glm</w:t>
+            </w:r>
+            <w:proofErr w:type="spellEnd"/>
+            <w:r>
+              <w:rPr>
+                <w:sz w:val="20"/>
+                <w:szCs w:val="20"/>
+              </w:rPr>
+              <w:t>::</w:t>
+            </w:r>
+            <w:proofErr w:type="gramEnd"/>
+            <w:r>
+              <w:rPr>
+                <w:sz w:val="20"/>
+                <w:szCs w:val="20"/>
+              </w:rPr>
+              <w:t xml:space="preserve">vec3 u = </w:t>
+            </w:r>
+            <w:proofErr w:type="spellStart"/>
+            <w:proofErr w:type="gramStart"/>
+            <w:r>
+              <w:rPr>
+                <w:sz w:val="20"/>
+                <w:szCs w:val="20"/>
+              </w:rPr>
+              <w:t>glm</w:t>
+            </w:r>
+            <w:proofErr w:type="spellEnd"/>
+            <w:r>
+              <w:rPr>
+                <w:sz w:val="20"/>
+                <w:szCs w:val="20"/>
+              </w:rPr>
+              <w:t>::cross(</w:t>
+            </w:r>
+            <w:proofErr w:type="gramEnd"/>
+            <w:r>
+              <w:rPr>
+                <w:sz w:val="20"/>
+                <w:szCs w:val="20"/>
+              </w:rPr>
+              <w:t>r, f);</w:t>
+            </w:r>
+          </w:p>
+          <w:p>
+            <w:pPr>
+              <w:rPr>
+                <w:sz w:val="20"/>
+                <w:szCs w:val="20"/>
+              </w:rPr>
+            </w:pPr>
+          </w:p>
+          <w:p>
+            <w:pPr>
+              <w:rPr>
+                <w:sz w:val="20"/>
+                <w:szCs w:val="20"/>
+              </w:rPr>
+            </w:pPr>
+            <w:r>
+              <w:rPr>
+                <w:sz w:val="20"/>
+                <w:szCs w:val="20"/>
+              </w:rPr>
+              <w:t xml:space="preserve">    </w:t>
+            </w:r>
+            <w:proofErr w:type="spellStart"/>
+            <w:proofErr w:type="gramStart"/>
+            <w:r>
+              <w:rPr>
+                <w:sz w:val="20"/>
+                <w:szCs w:val="20"/>
+              </w:rPr>
+              <w:t>glm</w:t>
+            </w:r>
+            <w:proofErr w:type="spellEnd"/>
+            <w:r>
+              <w:rPr>
+                <w:sz w:val="20"/>
+                <w:szCs w:val="20"/>
+              </w:rPr>
+              <w:t>::</w:t>
+            </w:r>
+            <w:proofErr w:type="gramEnd"/>
+            <w:r>
+              <w:rPr>
+                <w:sz w:val="20"/>
+                <w:szCs w:val="20"/>
+              </w:rPr>
+              <w:t xml:space="preserve">mat4 </w:t>
+            </w:r>
+            <w:proofErr w:type="gramStart"/>
+            <w:r>
+              <w:rPr>
+                <w:sz w:val="20"/>
+                <w:szCs w:val="20"/>
+              </w:rPr>
+              <w:t>view(</w:t>
+            </w:r>
+            <w:proofErr w:type="gramEnd"/>
+            <w:r>
+              <w:rPr>
+                <w:sz w:val="20"/>
+                <w:szCs w:val="20"/>
+              </w:rPr>
+              <w:t>1.0f);</w:t>
+            </w:r>
+          </w:p>
+          <w:p>
+            <w:pPr>
+              <w:rPr>
+                <w:sz w:val="20"/>
+                <w:szCs w:val="20"/>
+              </w:rPr>
+            </w:pPr>
+            <w:r>
+              <w:rPr>
+                <w:sz w:val="20"/>
+                <w:szCs w:val="20"/>
+              </w:rPr>
+              <w:t xml:space="preserve">    </w:t>
+            </w:r>
+            <w:proofErr w:type="gramStart"/>
+            <w:r>
+              <w:rPr>
+                <w:sz w:val="20"/>
+                <w:szCs w:val="20"/>
+              </w:rPr>
+              <w:t>view[</w:t>
+            </w:r>
+            <w:proofErr w:type="gramEnd"/>
+            <w:r>
+              <w:rPr>
+                <w:sz w:val="20"/>
+                <w:szCs w:val="20"/>
+              </w:rPr>
+              <w:t xml:space="preserve">0][0] = </w:t>
+            </w:r>
+            <w:proofErr w:type="spellStart"/>
+            <w:r>
+              <w:rPr>
+                <w:sz w:val="20"/>
+                <w:szCs w:val="20"/>
+              </w:rPr>
+              <w:t>r.x</w:t>
+            </w:r>
+            <w:proofErr w:type="spellEnd"/>
+            <w:r>
+              <w:rPr>
+                <w:sz w:val="20"/>
+                <w:szCs w:val="20"/>
+              </w:rPr>
+              <w:t xml:space="preserve">; </w:t>
+            </w:r>
+            <w:proofErr w:type="gramStart"/>
+            <w:r>
+              <w:rPr>
+                <w:sz w:val="20"/>
+                <w:szCs w:val="20"/>
+              </w:rPr>
+              <w:t>view[</w:t>
+            </w:r>
+            <w:proofErr w:type="gramEnd"/>
+            <w:r>
+              <w:rPr>
+                <w:sz w:val="20"/>
+                <w:szCs w:val="20"/>
+              </w:rPr>
+              <w:t xml:space="preserve">1][0] = </w:t>
+            </w:r>
+            <w:proofErr w:type="spellStart"/>
+            <w:r>
+              <w:rPr>
+                <w:sz w:val="20"/>
+                <w:szCs w:val="20"/>
+              </w:rPr>
+              <w:t>r.y</w:t>
+            </w:r>
+            <w:proofErr w:type="spellEnd"/>
+            <w:r>
+              <w:rPr>
+                <w:sz w:val="20"/>
+                <w:szCs w:val="20"/>
+              </w:rPr>
+              <w:t xml:space="preserve">; </w:t>
+            </w:r>
+            <w:proofErr w:type="gramStart"/>
+            <w:r>
+              <w:rPr>
+                <w:sz w:val="20"/>
+                <w:szCs w:val="20"/>
+              </w:rPr>
+              <w:t>view[</w:t>
+            </w:r>
+            <w:proofErr w:type="gramEnd"/>
+            <w:r>
+              <w:rPr>
+                <w:sz w:val="20"/>
+                <w:szCs w:val="20"/>
+              </w:rPr>
+              <w:t xml:space="preserve">2][0] = </w:t>
+            </w:r>
+            <w:proofErr w:type="spellStart"/>
+            <w:r>
+              <w:rPr>
+                <w:sz w:val="20"/>
+                <w:szCs w:val="20"/>
+              </w:rPr>
+              <w:t>r.z</w:t>
+            </w:r>
+            <w:proofErr w:type="spellEnd"/>
+            <w:r>
+              <w:rPr>
+                <w:sz w:val="20"/>
+                <w:szCs w:val="20"/>
+              </w:rPr>
+              <w:t>;</w:t>
+            </w:r>
+          </w:p>
+          <w:p>
+            <w:pPr>
+              <w:rPr>
+                <w:sz w:val="20"/>
+                <w:szCs w:val="20"/>
+              </w:rPr>
+            </w:pPr>
+            <w:r>
+              <w:rPr>
+                <w:sz w:val="20"/>
+                <w:szCs w:val="20"/>
+              </w:rPr>
+              <w:t xml:space="preserve">    </w:t>
+            </w:r>
+            <w:proofErr w:type="gramStart"/>
+            <w:r>
+              <w:rPr>
+                <w:sz w:val="20"/>
+                <w:szCs w:val="20"/>
+              </w:rPr>
+              <w:t>view[</w:t>
+            </w:r>
+            <w:proofErr w:type="gramEnd"/>
+            <w:r>
+              <w:rPr>
+                <w:sz w:val="20"/>
+                <w:szCs w:val="20"/>
+              </w:rPr>
+              <w:t xml:space="preserve">0][1] = </w:t>
+            </w:r>
+            <w:proofErr w:type="spellStart"/>
+            <w:r>
+              <w:rPr>
+                <w:sz w:val="20"/>
+                <w:szCs w:val="20"/>
+              </w:rPr>
+              <w:t>u.x</w:t>
+            </w:r>
+            <w:proofErr w:type="spellEnd"/>
+            <w:r>
+              <w:rPr>
+                <w:sz w:val="20"/>
+                <w:szCs w:val="20"/>
+              </w:rPr>
+              <w:t xml:space="preserve">; </w:t>
+            </w:r>
+            <w:proofErr w:type="gramStart"/>
+            <w:r>
+              <w:rPr>
+                <w:sz w:val="20"/>
+                <w:szCs w:val="20"/>
+              </w:rPr>
+              <w:t>view[</w:t>
+            </w:r>
+            <w:proofErr w:type="gramEnd"/>
+            <w:r>
+              <w:rPr>
+                <w:sz w:val="20"/>
+                <w:szCs w:val="20"/>
+              </w:rPr>
+              <w:t xml:space="preserve">1][1] = </w:t>
+            </w:r>
+            <w:proofErr w:type="spellStart"/>
+            <w:r>
+              <w:rPr>
+                <w:sz w:val="20"/>
+                <w:szCs w:val="20"/>
+              </w:rPr>
+              <w:t>u.y</w:t>
+            </w:r>
+            <w:proofErr w:type="spellEnd"/>
+            <w:r>
+              <w:rPr>
+                <w:sz w:val="20"/>
+                <w:szCs w:val="20"/>
+              </w:rPr>
+              <w:t xml:space="preserve">; </w:t>
+            </w:r>
+            <w:proofErr w:type="gramStart"/>
+            <w:r>
+              <w:rPr>
+                <w:sz w:val="20"/>
+                <w:szCs w:val="20"/>
+              </w:rPr>
+              <w:t>view[</w:t>
+            </w:r>
+            <w:proofErr w:type="gramEnd"/>
+            <w:r>
+              <w:rPr>
+                <w:sz w:val="20"/>
+                <w:szCs w:val="20"/>
+              </w:rPr>
+              <w:t xml:space="preserve">2][1] = </w:t>
+            </w:r>
+            <w:proofErr w:type="spellStart"/>
+            <w:r>
+              <w:rPr>
+                <w:sz w:val="20"/>
+                <w:szCs w:val="20"/>
+              </w:rPr>
+              <w:t>u.z</w:t>
+            </w:r>
+            <w:proofErr w:type="spellEnd"/>
+            <w:r>
+              <w:rPr>
+                <w:sz w:val="20"/>
+                <w:szCs w:val="20"/>
+              </w:rPr>
+              <w:t>;</w:t>
+            </w:r>
+          </w:p>
+          <w:p>
+            <w:pPr>
+              <w:rPr>
+                <w:sz w:val="20"/>
+                <w:szCs w:val="20"/>
+              </w:rPr>
+            </w:pPr>
+            <w:r>
+              <w:rPr>
+                <w:sz w:val="20"/>
+                <w:szCs w:val="20"/>
+              </w:rPr>
+              <w:t xml:space="preserve">    </w:t>
+            </w:r>
+            <w:proofErr w:type="gramStart"/>
+            <w:r>
+              <w:rPr>
+                <w:sz w:val="20"/>
+                <w:szCs w:val="20"/>
+              </w:rPr>
+              <w:t>view[</w:t>
+            </w:r>
+            <w:proofErr w:type="gramEnd"/>
+            <w:r>
+              <w:rPr>
+                <w:sz w:val="20"/>
+                <w:szCs w:val="20"/>
+              </w:rPr>
+              <w:t>0][2] = -</w:t>
+            </w:r>
+            <w:proofErr w:type="spellStart"/>
+            <w:r>
+              <w:rPr>
+                <w:sz w:val="20"/>
+                <w:szCs w:val="20"/>
+              </w:rPr>
+              <w:t>f.x</w:t>
+            </w:r>
+            <w:proofErr w:type="spellEnd"/>
+            <w:r>
+              <w:rPr>
+                <w:sz w:val="20"/>
+                <w:szCs w:val="20"/>
+              </w:rPr>
+              <w:t xml:space="preserve">; </w:t>
+            </w:r>
+            <w:proofErr w:type="gramStart"/>
+            <w:r>
+              <w:rPr>
+                <w:sz w:val="20"/>
+                <w:szCs w:val="20"/>
+              </w:rPr>
+              <w:t>view[</w:t>
+            </w:r>
+            <w:proofErr w:type="gramEnd"/>
+            <w:r>
+              <w:rPr>
+                <w:sz w:val="20"/>
+                <w:szCs w:val="20"/>
+              </w:rPr>
+              <w:t>1][2] = -</w:t>
+            </w:r>
+            <w:proofErr w:type="spellStart"/>
+            <w:proofErr w:type="gramStart"/>
+            <w:r>
+              <w:rPr>
+                <w:sz w:val="20"/>
+                <w:szCs w:val="20"/>
+              </w:rPr>
+              <w:t>f.y</w:t>
+            </w:r>
+            <w:proofErr w:type="spellEnd"/>
+            <w:proofErr w:type="gramEnd"/>
+            <w:r>
+              <w:rPr>
+                <w:sz w:val="20"/>
+                <w:szCs w:val="20"/>
+              </w:rPr>
+              <w:t xml:space="preserve">; </w:t>
+            </w:r>
+            <w:proofErr w:type="gramStart"/>
+            <w:r>
+              <w:rPr>
+                <w:sz w:val="20"/>
+                <w:szCs w:val="20"/>
+              </w:rPr>
+              <w:t>view[</w:t>
+            </w:r>
+            <w:proofErr w:type="gramEnd"/>
+            <w:r>
+              <w:rPr>
+                <w:sz w:val="20"/>
+                <w:szCs w:val="20"/>
+              </w:rPr>
+              <w:t>2][2] = -</w:t>
+            </w:r>
+            <w:proofErr w:type="spellStart"/>
+            <w:proofErr w:type="gramStart"/>
+            <w:r>
+              <w:rPr>
+                <w:sz w:val="20"/>
+                <w:szCs w:val="20"/>
+              </w:rPr>
+              <w:t>f.z</w:t>
+            </w:r>
+            <w:proofErr w:type="spellEnd"/>
+            <w:proofErr w:type="gramEnd"/>
+            <w:r>
+              <w:rPr>
+                <w:sz w:val="20"/>
+                <w:szCs w:val="20"/>
+              </w:rPr>
+              <w:t>;</w:t>
+            </w:r>
+          </w:p>
+          <w:p>
+            <w:pPr>
+              <w:rPr>
+                <w:sz w:val="20"/>
+                <w:szCs w:val="20"/>
+              </w:rPr>
+            </w:pPr>
+          </w:p>
+          <w:p>
+            <w:pPr>
+              <w:rPr>
+                <w:sz w:val="20"/>
+                <w:szCs w:val="20"/>
+              </w:rPr>
+            </w:pPr>
+            <w:r>
+              <w:rPr>
+                <w:sz w:val="20"/>
+                <w:szCs w:val="20"/>
+              </w:rPr>
+              <w:t xml:space="preserve">    </w:t>
+            </w:r>
+            <w:proofErr w:type="gramStart"/>
+            <w:r>
+              <w:rPr>
+                <w:sz w:val="20"/>
+                <w:szCs w:val="20"/>
+              </w:rPr>
+              <w:t>view[</w:t>
+            </w:r>
+            <w:proofErr w:type="gramEnd"/>
+            <w:r>
+              <w:rPr>
+                <w:sz w:val="20"/>
+                <w:szCs w:val="20"/>
+              </w:rPr>
+              <w:t>3][0] = -</w:t>
+            </w:r>
+            <w:proofErr w:type="spellStart"/>
+            <w:proofErr w:type="gramStart"/>
+            <w:r>
+              <w:rPr>
+                <w:sz w:val="20"/>
+                <w:szCs w:val="20"/>
+              </w:rPr>
+              <w:t>glm</w:t>
+            </w:r>
+            <w:proofErr w:type="spellEnd"/>
+            <w:r>
+              <w:rPr>
+                <w:sz w:val="20"/>
+                <w:szCs w:val="20"/>
+              </w:rPr>
+              <w:t>::dot(</w:t>
+            </w:r>
+            <w:proofErr w:type="gramEnd"/>
+            <w:r>
+              <w:rPr>
+                <w:sz w:val="20"/>
+                <w:szCs w:val="20"/>
+              </w:rPr>
+              <w:t>r, eye);</w:t>
+            </w:r>
+          </w:p>
+          <w:p>
+            <w:pPr>
+              <w:rPr>
+                <w:sz w:val="20"/>
+                <w:szCs w:val="20"/>
+              </w:rPr>
+            </w:pPr>
+            <w:r>
+              <w:rPr>
+                <w:sz w:val="20"/>
+                <w:szCs w:val="20"/>
+              </w:rPr>
+              <w:t xml:space="preserve">    </w:t>
+            </w:r>
+            <w:proofErr w:type="gramStart"/>
+            <w:r>
+              <w:rPr>
+                <w:sz w:val="20"/>
+                <w:szCs w:val="20"/>
+              </w:rPr>
+              <w:t>view[</w:t>
+            </w:r>
+            <w:proofErr w:type="gramEnd"/>
+            <w:r>
+              <w:rPr>
+                <w:sz w:val="20"/>
+                <w:szCs w:val="20"/>
+              </w:rPr>
+              <w:t>3][1] = -</w:t>
+            </w:r>
+            <w:proofErr w:type="spellStart"/>
+            <w:proofErr w:type="gramStart"/>
+            <w:r>
+              <w:rPr>
+                <w:sz w:val="20"/>
+                <w:szCs w:val="20"/>
+              </w:rPr>
+              <w:t>glm</w:t>
+            </w:r>
+            <w:proofErr w:type="spellEnd"/>
+            <w:r>
+              <w:rPr>
+                <w:sz w:val="20"/>
+                <w:szCs w:val="20"/>
+              </w:rPr>
+              <w:t>::dot(</w:t>
+            </w:r>
+            <w:proofErr w:type="gramEnd"/>
+            <w:r>
+              <w:rPr>
+                <w:sz w:val="20"/>
+                <w:szCs w:val="20"/>
+              </w:rPr>
+              <w:t>u, eye);</w:t>
+            </w:r>
+          </w:p>
+          <w:p>
+            <w:pPr>
+              <w:rPr>
+                <w:sz w:val="20"/>
+                <w:szCs w:val="20"/>
+              </w:rPr>
+            </w:pPr>
+            <w:r>
+              <w:rPr>
+                <w:sz w:val="20"/>
+                <w:szCs w:val="20"/>
+              </w:rPr>
+              <w:t xml:space="preserve">    </w:t>
+            </w:r>
+            <w:proofErr w:type="gramStart"/>
+            <w:r>
+              <w:rPr>
+                <w:sz w:val="20"/>
+                <w:szCs w:val="20"/>
+              </w:rPr>
+              <w:t>view[</w:t>
+            </w:r>
+            <w:proofErr w:type="gramEnd"/>
+            <w:r>
+              <w:rPr>
+                <w:sz w:val="20"/>
+                <w:szCs w:val="20"/>
+              </w:rPr>
+              <w:t xml:space="preserve">3][2] = </w:t>
+            </w:r>
+            <w:proofErr w:type="spellStart"/>
+            <w:proofErr w:type="gramStart"/>
+            <w:r>
+              <w:rPr>
+                <w:sz w:val="20"/>
+                <w:szCs w:val="20"/>
+              </w:rPr>
+              <w:t>glm</w:t>
+            </w:r>
+            <w:proofErr w:type="spellEnd"/>
+            <w:r>
+              <w:rPr>
+                <w:sz w:val="20"/>
+                <w:szCs w:val="20"/>
+              </w:rPr>
+              <w:t>::dot(</w:t>
+            </w:r>
+            <w:proofErr w:type="gramEnd"/>
+            <w:r>
+              <w:rPr>
+                <w:sz w:val="20"/>
+                <w:szCs w:val="20"/>
+              </w:rPr>
+              <w:t>f, eye);</w:t>
+            </w:r>
+          </w:p>
+          <w:p>
+            <w:pPr>
+              <w:rPr>
+                <w:sz w:val="20"/>
+                <w:szCs w:val="20"/>
+              </w:rPr>
+            </w:pPr>
+          </w:p>
+          <w:p>
+            <w:pPr>
+              <w:rPr>
+                <w:sz w:val="20"/>
+                <w:szCs w:val="20"/>
+              </w:rPr>
+            </w:pPr>
+            <w:r>
+              <w:rPr>
+                <w:sz w:val="20"/>
+                <w:szCs w:val="20"/>
+              </w:rPr>
+              <w:t xml:space="preserve">    return view;</w:t>
+            </w:r>
+          </w:p>
+          <w:p>
+            <w:pPr>
+              <w:rPr>
+                <w:sz w:val="20"/>
+                <w:szCs w:val="20"/>
+              </w:rPr>
+            </w:pPr>
+            <w:r>
+              <w:rPr>
+                <w:sz w:val="20"/>
+                <w:szCs w:val="20"/>
+              </w:rPr>
+              <w:t>}</w:t>
+            </w:r>
+          </w:p>
+          <w:p>
+            <w:pPr>
+              <w:rPr>
+                <w:sz w:val="20"/>
+                <w:szCs w:val="20"/>
+              </w:rPr>
+            </w:pPr>
+          </w:p>
+          <w:p>
+            <w:pPr>
+              <w:rPr>
+                <w:b/>
+                <w:bCs/>
+                <w:sz w:val="20"/>
+                <w:szCs w:val="20"/>
+                <w:u w:val="single"/>
+              </w:rPr>
+            </w:pPr>
+            <w:proofErr w:type="spellStart"/>
+            <w:r>
+              <w:rPr>
+                <w:b/>
+                <w:bCs/>
+                <w:sz w:val="20"/>
+                <w:szCs w:val="20"/>
+                <w:u w:val="single"/>
+              </w:rPr>
+              <w:t>calculateProjectionMatrix</w:t>
+            </w:r>
+            <w:proofErr w:type="spellEnd"/>
+          </w:p>
+          <w:p>
+            <w:pPr>
+              <w:rPr>
+                <w:sz w:val="20"/>
+                <w:szCs w:val="20"/>
+              </w:rPr>
+            </w:pPr>
+          </w:p>
+          <w:p>
+            <w:pPr>
+              <w:rPr>
+                <w:sz w:val="20"/>
+                <w:szCs w:val="20"/>
+              </w:rPr>
+            </w:pPr>
+            <w:proofErr w:type="spellStart"/>
+            <w:proofErr w:type="gramStart"/>
+            <w:r>
+              <w:rPr>
+                <w:sz w:val="20"/>
+                <w:szCs w:val="20"/>
+              </w:rPr>
+              <w:t>glm</w:t>
+            </w:r>
+            <w:proofErr w:type="spellEnd"/>
+            <w:r>
+              <w:rPr>
+                <w:sz w:val="20"/>
+                <w:szCs w:val="20"/>
+              </w:rPr>
+              <w:t>::</w:t>
+            </w:r>
+            <w:proofErr w:type="gramEnd"/>
+            <w:r>
+              <w:rPr>
+                <w:sz w:val="20"/>
+                <w:szCs w:val="20"/>
+              </w:rPr>
+              <w:t xml:space="preserve">mat4 </w:t>
+            </w:r>
+            <w:proofErr w:type="gramStart"/>
+            <w:r>
+              <w:rPr>
+                <w:sz w:val="20"/>
+                <w:szCs w:val="20"/>
+              </w:rPr>
+              <w:t>Camera::</w:t>
+            </w:r>
+            <w:proofErr w:type="spellStart"/>
+            <w:r>
+              <w:rPr>
+                <w:sz w:val="20"/>
+                <w:szCs w:val="20"/>
+              </w:rPr>
+              <w:t>calculateProjectionMatrix</w:t>
+            </w:r>
+            <w:proofErr w:type="spellEnd"/>
+            <w:r>
+              <w:rPr>
+                <w:sz w:val="20"/>
+                <w:szCs w:val="20"/>
+              </w:rPr>
+              <w:t>(</w:t>
+            </w:r>
+            <w:proofErr w:type="gramEnd"/>
+            <w:r>
+              <w:rPr>
+                <w:sz w:val="20"/>
+                <w:szCs w:val="20"/>
+              </w:rPr>
+              <w:t xml:space="preserve">float </w:t>
+            </w:r>
+            <w:proofErr w:type="spellStart"/>
+            <w:r>
+              <w:rPr>
+                <w:sz w:val="20"/>
+                <w:szCs w:val="20"/>
+              </w:rPr>
+              <w:t>fov</w:t>
+            </w:r>
+            <w:proofErr w:type="spellEnd"/>
+            <w:r>
+              <w:rPr>
+                <w:sz w:val="20"/>
+                <w:szCs w:val="20"/>
+              </w:rPr>
+              <w:t>, float aspect, float near, float far) {</w:t>
+            </w:r>
+          </w:p>
+          <w:p>
+            <w:pPr>
+              <w:rPr>
+                <w:sz w:val="20"/>
+                <w:szCs w:val="20"/>
+              </w:rPr>
+            </w:pPr>
+            <w:r>
+              <w:rPr>
+                <w:sz w:val="20"/>
+                <w:szCs w:val="20"/>
+              </w:rPr>
+              <w:t xml:space="preserve">    float </w:t>
+            </w:r>
+            <w:proofErr w:type="spellStart"/>
+            <w:r>
+              <w:rPr>
+                <w:sz w:val="20"/>
+                <w:szCs w:val="20"/>
+              </w:rPr>
+              <w:t>tanHalfFOV</w:t>
+            </w:r>
+            <w:proofErr w:type="spellEnd"/>
+            <w:r>
+              <w:rPr>
+                <w:sz w:val="20"/>
+                <w:szCs w:val="20"/>
+              </w:rPr>
+              <w:t xml:space="preserve"> = </w:t>
+            </w:r>
+            <w:proofErr w:type="gramStart"/>
+            <w:r>
+              <w:rPr>
+                <w:sz w:val="20"/>
+                <w:szCs w:val="20"/>
+              </w:rPr>
+              <w:t>tan(</w:t>
+            </w:r>
+            <w:proofErr w:type="spellStart"/>
+            <w:proofErr w:type="gramEnd"/>
+            <w:r>
+              <w:rPr>
+                <w:sz w:val="20"/>
+                <w:szCs w:val="20"/>
+              </w:rPr>
+              <w:t>fov</w:t>
+            </w:r>
+            <w:proofErr w:type="spellEnd"/>
+            <w:r>
+              <w:rPr>
+                <w:sz w:val="20"/>
+                <w:szCs w:val="20"/>
+              </w:rPr>
+              <w:t xml:space="preserve"> / 2.0f);</w:t>
+            </w:r>
+          </w:p>
+          <w:p>
+            <w:pPr>
+              <w:rPr>
+                <w:sz w:val="20"/>
+                <w:szCs w:val="20"/>
+              </w:rPr>
+            </w:pPr>
+            <w:r>
+              <w:rPr>
+                <w:sz w:val="20"/>
+                <w:szCs w:val="20"/>
+              </w:rPr>
+              <w:t xml:space="preserve">    </w:t>
+            </w:r>
+            <w:proofErr w:type="spellStart"/>
+            <w:proofErr w:type="gramStart"/>
+            <w:r>
+              <w:rPr>
+                <w:sz w:val="20"/>
+                <w:szCs w:val="20"/>
+              </w:rPr>
+              <w:t>glm</w:t>
+            </w:r>
+            <w:proofErr w:type="spellEnd"/>
+            <w:r>
+              <w:rPr>
+                <w:sz w:val="20"/>
+                <w:szCs w:val="20"/>
+              </w:rPr>
+              <w:t>::</w:t>
+            </w:r>
+            <w:proofErr w:type="gramEnd"/>
+            <w:r>
+              <w:rPr>
+                <w:sz w:val="20"/>
+                <w:szCs w:val="20"/>
+              </w:rPr>
+              <w:t xml:space="preserve">mat4 </w:t>
+            </w:r>
+            <w:proofErr w:type="spellStart"/>
+            <w:proofErr w:type="gramStart"/>
+            <w:r>
+              <w:rPr>
+                <w:sz w:val="20"/>
+                <w:szCs w:val="20"/>
+              </w:rPr>
+              <w:t>proj</w:t>
+            </w:r>
+            <w:proofErr w:type="spellEnd"/>
+            <w:r>
+              <w:rPr>
+                <w:sz w:val="20"/>
+                <w:szCs w:val="20"/>
+              </w:rPr>
+              <w:t>(</w:t>
+            </w:r>
+            <w:proofErr w:type="gramEnd"/>
+            <w:r>
+              <w:rPr>
+                <w:sz w:val="20"/>
+                <w:szCs w:val="20"/>
+              </w:rPr>
+              <w:t>0.0f);</w:t>
+            </w:r>
+          </w:p>
+          <w:p>
+            <w:pPr>
+              <w:rPr>
+                <w:sz w:val="20"/>
+                <w:szCs w:val="20"/>
+              </w:rPr>
+            </w:pPr>
+            <w:r>
+              <w:rPr>
+                <w:sz w:val="20"/>
+                <w:szCs w:val="20"/>
+              </w:rPr>
+              <w:t xml:space="preserve">    </w:t>
+            </w:r>
+            <w:proofErr w:type="spellStart"/>
+            <w:proofErr w:type="gramStart"/>
+            <w:r>
+              <w:rPr>
+                <w:sz w:val="20"/>
+                <w:szCs w:val="20"/>
+              </w:rPr>
+              <w:t>proj</w:t>
+            </w:r>
+            <w:proofErr w:type="spellEnd"/>
+            <w:r>
+              <w:rPr>
+                <w:sz w:val="20"/>
+                <w:szCs w:val="20"/>
+              </w:rPr>
+              <w:t>[</w:t>
+            </w:r>
+            <w:proofErr w:type="gramEnd"/>
+            <w:r>
+              <w:rPr>
+                <w:sz w:val="20"/>
+                <w:szCs w:val="20"/>
+              </w:rPr>
+              <w:t xml:space="preserve">0][0] = 1.0f / (aspect * </w:t>
+            </w:r>
+            <w:proofErr w:type="spellStart"/>
+            <w:r>
+              <w:rPr>
+                <w:sz w:val="20"/>
+                <w:szCs w:val="20"/>
+              </w:rPr>
+              <w:t>tanHalfFOV</w:t>
+            </w:r>
+            <w:proofErr w:type="spellEnd"/>
+            <w:r>
+              <w:rPr>
+                <w:sz w:val="20"/>
+                <w:szCs w:val="20"/>
+              </w:rPr>
+              <w:t>);</w:t>
+            </w:r>
+          </w:p>
+          <w:p>
+            <w:pPr>
+              <w:rPr>
+                <w:sz w:val="20"/>
+                <w:szCs w:val="20"/>
+              </w:rPr>
+            </w:pPr>
+            <w:r>
+              <w:rPr>
+                <w:sz w:val="20"/>
+                <w:szCs w:val="20"/>
+              </w:rPr>
+              <w:t xml:space="preserve">    </w:t>
+            </w:r>
+            <w:proofErr w:type="spellStart"/>
+            <w:proofErr w:type="gramStart"/>
+            <w:r>
+              <w:rPr>
+                <w:sz w:val="20"/>
+                <w:szCs w:val="20"/>
+              </w:rPr>
+              <w:t>proj</w:t>
+            </w:r>
+            <w:proofErr w:type="spellEnd"/>
+            <w:r>
+              <w:rPr>
+                <w:sz w:val="20"/>
+                <w:szCs w:val="20"/>
+              </w:rPr>
+              <w:t>[</w:t>
+            </w:r>
+            <w:proofErr w:type="gramEnd"/>
+            <w:r>
+              <w:rPr>
+                <w:sz w:val="20"/>
+                <w:szCs w:val="20"/>
+              </w:rPr>
+              <w:t>1][1] = 1.0f / (</w:t>
+            </w:r>
+            <w:proofErr w:type="spellStart"/>
+            <w:r>
+              <w:rPr>
+                <w:sz w:val="20"/>
+                <w:szCs w:val="20"/>
+              </w:rPr>
+              <w:t>tanHalfFOV</w:t>
+            </w:r>
+            <w:proofErr w:type="spellEnd"/>
+            <w:r>
+              <w:rPr>
+                <w:sz w:val="20"/>
+                <w:szCs w:val="20"/>
+              </w:rPr>
+              <w:t>);</w:t>
+            </w:r>
+          </w:p>
+          <w:p>
+            <w:pPr>
+              <w:rPr>
+                <w:sz w:val="20"/>
+                <w:szCs w:val="20"/>
+              </w:rPr>
+            </w:pPr>
+            <w:r>
+              <w:rPr>
+                <w:sz w:val="20"/>
+                <w:szCs w:val="20"/>
+              </w:rPr>
+              <w:t xml:space="preserve">    </w:t>
+            </w:r>
+            <w:proofErr w:type="spellStart"/>
+            <w:proofErr w:type="gramStart"/>
+            <w:r>
+              <w:rPr>
+                <w:sz w:val="20"/>
+                <w:szCs w:val="20"/>
+              </w:rPr>
+              <w:t>proj</w:t>
+            </w:r>
+            <w:proofErr w:type="spellEnd"/>
+            <w:r>
+              <w:rPr>
+                <w:sz w:val="20"/>
+                <w:szCs w:val="20"/>
+              </w:rPr>
+              <w:t>[</w:t>
+            </w:r>
+            <w:proofErr w:type="gramEnd"/>
+            <w:r>
+              <w:rPr>
+                <w:sz w:val="20"/>
+                <w:szCs w:val="20"/>
+              </w:rPr>
+              <w:t xml:space="preserve">2][2] = </w:t>
+            </w:r>
+            <w:proofErr w:type="gramStart"/>
+            <w:r>
+              <w:rPr>
+                <w:sz w:val="20"/>
+                <w:szCs w:val="20"/>
+              </w:rPr>
+              <w:t>-(</w:t>
+            </w:r>
+            <w:proofErr w:type="gramEnd"/>
+            <w:r>
+              <w:rPr>
+                <w:sz w:val="20"/>
+                <w:szCs w:val="20"/>
+              </w:rPr>
+              <w:t>far + near) / (far - near);</w:t>
+            </w:r>
+          </w:p>
+          <w:p>
+            <w:pPr>
+              <w:rPr>
+                <w:sz w:val="20"/>
+                <w:szCs w:val="20"/>
+              </w:rPr>
+            </w:pPr>
+            <w:r>
+              <w:rPr>
+                <w:sz w:val="20"/>
+                <w:szCs w:val="20"/>
+              </w:rPr>
+              <w:t xml:space="preserve">    </w:t>
+            </w:r>
+            <w:proofErr w:type="spellStart"/>
+            <w:proofErr w:type="gramStart"/>
+            <w:r>
+              <w:rPr>
+                <w:sz w:val="20"/>
+                <w:szCs w:val="20"/>
+              </w:rPr>
+              <w:t>proj</w:t>
+            </w:r>
+            <w:proofErr w:type="spellEnd"/>
+            <w:r>
+              <w:rPr>
+                <w:sz w:val="20"/>
+                <w:szCs w:val="20"/>
+              </w:rPr>
+              <w:t>[</w:t>
+            </w:r>
+            <w:proofErr w:type="gramEnd"/>
+            <w:r>
+              <w:rPr>
+                <w:sz w:val="20"/>
+                <w:szCs w:val="20"/>
+              </w:rPr>
+              <w:t>2][3] = -1.0f;</w:t>
+            </w:r>
+          </w:p>
+          <w:p>
+            <w:pPr>
+              <w:rPr>
+                <w:sz w:val="20"/>
+                <w:szCs w:val="20"/>
+              </w:rPr>
+            </w:pPr>
+            <w:r>
+              <w:rPr>
+                <w:sz w:val="20"/>
+                <w:szCs w:val="20"/>
+              </w:rPr>
+              <w:t xml:space="preserve">    </w:t>
+            </w:r>
+            <w:proofErr w:type="spellStart"/>
+            <w:proofErr w:type="gramStart"/>
+            <w:r>
+              <w:rPr>
+                <w:sz w:val="20"/>
+                <w:szCs w:val="20"/>
+              </w:rPr>
+              <w:t>proj</w:t>
+            </w:r>
+            <w:proofErr w:type="spellEnd"/>
+            <w:r>
+              <w:rPr>
+                <w:sz w:val="20"/>
+                <w:szCs w:val="20"/>
+              </w:rPr>
+              <w:t>[</w:t>
+            </w:r>
+            <w:proofErr w:type="gramEnd"/>
+            <w:r>
+              <w:rPr>
+                <w:sz w:val="20"/>
+                <w:szCs w:val="20"/>
+              </w:rPr>
+              <w:t>3][2] = -(2.0f * far * near) / (far - near);</w:t>
+            </w:r>
+          </w:p>
+          <w:p>
+            <w:pPr>
+              <w:rPr>
+                <w:sz w:val="20"/>
+                <w:szCs w:val="20"/>
+              </w:rPr>
+            </w:pPr>
+            <w:r>
+              <w:rPr>
+                <w:sz w:val="20"/>
+                <w:szCs w:val="20"/>
+              </w:rPr>
+              <w:t xml:space="preserve">    return </w:t>
+            </w:r>
+            <w:proofErr w:type="spellStart"/>
+            <w:r>
+              <w:rPr>
+                <w:sz w:val="20"/>
+                <w:szCs w:val="20"/>
+              </w:rPr>
+              <w:t>proj</w:t>
+            </w:r>
+            <w:proofErr w:type="spellEnd"/>
+            <w:r>
+              <w:rPr>
+                <w:sz w:val="20"/>
+                <w:szCs w:val="20"/>
+              </w:rPr>
+              <w:t>;</w:t>
+            </w:r>
+          </w:p>
+          <w:p>
+            <w:pPr>
+              <w:rPr>
+                <w:sz w:val="20"/>
+                <w:szCs w:val="20"/>
+              </w:rPr>
+            </w:pPr>
+            <w:r>
+              <w:rPr>
+                <w:sz w:val="20"/>
+                <w:szCs w:val="20"/>
+              </w:rPr>
+              <w:t>}</w:t>
+            </w:r>
+          </w:p>
+          <w:p>
+            <w:pPr>
               <w:keepNext/>
               <w:keepLines/>
               <w:rPr>
@@ -1491,6 +3650,314 @@
                 <w:szCs w:val="20"/>
               </w:rPr>
             </w:pPr>
+            <w:r>
+              <w:rPr>
+                <w:sz w:val="20"/>
+                <w:szCs w:val="20"/>
+              </w:rPr>
+              <w:t>I</w:t>
+            </w:r>
+            <w:r>
+              <w:rPr>
+                <w:sz w:val="20"/>
+                <w:szCs w:val="20"/>
+              </w:rPr>
+              <w:t xml:space="preserve"> have successfully been able to transverse my </w:t>
+            </w:r>
+            <w:r>
+              <w:rPr>
+                <w:sz w:val="20"/>
+                <w:szCs w:val="20"/>
+              </w:rPr>
+              <w:t>3</w:t>
+            </w:r>
+            <w:r>
+              <w:rPr>
+                <w:sz w:val="20"/>
+                <w:szCs w:val="20"/>
+              </w:rPr>
+              <w:t>D</w:t>
+            </w:r>
+            <w:r>
+              <w:rPr>
+                <w:sz w:val="20"/>
+                <w:szCs w:val="20"/>
+              </w:rPr>
+              <w:t xml:space="preserve"> world using two input functions: </w:t>
+            </w:r>
+            <w:proofErr w:type="spellStart"/>
+            <w:proofErr w:type="gramStart"/>
+            <w:r>
+              <w:rPr>
+                <w:sz w:val="20"/>
+                <w:szCs w:val="20"/>
+              </w:rPr>
+              <w:t>keyboardInput</w:t>
+            </w:r>
+            <w:proofErr w:type="spellEnd"/>
+            <w:r>
+              <w:rPr>
+                <w:sz w:val="20"/>
+                <w:szCs w:val="20"/>
+              </w:rPr>
+              <w:t>(</w:t>
+            </w:r>
+            <w:proofErr w:type="gramEnd"/>
+            <w:r>
+              <w:rPr>
+                <w:sz w:val="20"/>
+                <w:szCs w:val="20"/>
+              </w:rPr>
+              <w:t xml:space="preserve">) and </w:t>
+            </w:r>
+            <w:proofErr w:type="spellStart"/>
+            <w:proofErr w:type="gramStart"/>
+            <w:r>
+              <w:rPr>
+                <w:sz w:val="20"/>
+                <w:szCs w:val="20"/>
+              </w:rPr>
+              <w:t>mouseInput</w:t>
+            </w:r>
+            <w:proofErr w:type="spellEnd"/>
+            <w:r>
+              <w:rPr>
+                <w:sz w:val="20"/>
+                <w:szCs w:val="20"/>
+              </w:rPr>
+              <w:t>(</w:t>
+            </w:r>
+            <w:proofErr w:type="gramEnd"/>
+            <w:r>
+              <w:rPr>
+                <w:sz w:val="20"/>
+                <w:szCs w:val="20"/>
+              </w:rPr>
+              <w:t>).</w:t>
+            </w:r>
+          </w:p>
+          <w:p>
+            <w:pPr>
+              <w:keepNext/>
+              <w:keepLines/>
+              <w:numPr>
+                <w:ilvl w:val="0"/>
+                <w:numId w:val="1"/>
+              </w:numPr>
+              <w:rPr>
+                <w:sz w:val="20"/>
+                <w:szCs w:val="20"/>
+              </w:rPr>
+            </w:pPr>
+            <w:r>
+              <w:rPr>
+                <w:sz w:val="20"/>
+                <w:szCs w:val="20"/>
+              </w:rPr>
+              <w:t xml:space="preserve">With the keyboard, I control movement using the W, A, S, and D keys. The camera moves in the direction of its front and right vectors, scaled by </w:t>
+            </w:r>
+            <w:proofErr w:type="spellStart"/>
+            <w:r>
+              <w:rPr>
+                <w:sz w:val="20"/>
+                <w:szCs w:val="20"/>
+              </w:rPr>
+              <w:t>deltaTime</w:t>
+            </w:r>
+            <w:proofErr w:type="spellEnd"/>
+            <w:r>
+              <w:rPr>
+                <w:sz w:val="20"/>
+                <w:szCs w:val="20"/>
+              </w:rPr>
+              <w:t xml:space="preserve"> and a </w:t>
+            </w:r>
+            <w:proofErr w:type="spellStart"/>
+            <w:r>
+              <w:rPr>
+                <w:sz w:val="20"/>
+                <w:szCs w:val="20"/>
+              </w:rPr>
+              <w:t>sprintMulti</w:t>
+            </w:r>
+            <w:proofErr w:type="spellEnd"/>
+            <w:r>
+              <w:rPr>
+                <w:sz w:val="20"/>
+                <w:szCs w:val="20"/>
+              </w:rPr>
+              <w:t xml:space="preserve"> if I'm holding Left </w:t>
+            </w:r>
+            <w:proofErr w:type="gramStart"/>
+            <w:r>
+              <w:rPr>
+                <w:sz w:val="20"/>
+                <w:szCs w:val="20"/>
+              </w:rPr>
+              <w:t>Shift.</w:t>
+            </w:r>
+            <w:r>
+              <w:rPr>
+                <w:sz w:val="20"/>
+                <w:szCs w:val="20"/>
+              </w:rPr>
+              <w:t>(</w:t>
+            </w:r>
+            <w:proofErr w:type="gramEnd"/>
+            <w:r>
+              <w:rPr>
+                <w:sz w:val="20"/>
+                <w:szCs w:val="20"/>
+              </w:rPr>
+              <w:t xml:space="preserve">Sprint function) </w:t>
+            </w:r>
+          </w:p>
+          <w:p>
+            <w:pPr>
+              <w:keepNext/>
+              <w:keepLines/>
+              <w:numPr>
+                <w:ilvl w:val="0"/>
+                <w:numId w:val="1"/>
+              </w:numPr>
+              <w:rPr>
+                <w:sz w:val="20"/>
+                <w:szCs w:val="20"/>
+              </w:rPr>
+            </w:pPr>
+            <w:r>
+              <w:rPr>
+                <w:sz w:val="20"/>
+                <w:szCs w:val="20"/>
+              </w:rPr>
+              <w:drawing>
+                <wp:anchor distT="0" distB="0" distL="114300" distR="114300" simplePos="0" relativeHeight="251659264" behindDoc="0" locked="0" layoutInCell="1" allowOverlap="1" wp14:anchorId="5866DAE5" wp14:editId="12499EEF">
+                  <wp:simplePos x="0" y="0"/>
+                  <wp:positionH relativeFrom="column">
+                    <wp:posOffset>1270</wp:posOffset>
+                  </wp:positionH>
+                  <wp:positionV relativeFrom="paragraph">
+                    <wp:posOffset>1006475</wp:posOffset>
+                  </wp:positionV>
+                  <wp:extent cx="3578860" cy="2622550"/>
+                  <wp:effectExtent l="0" t="0" r="2540" b="6350"/>
+                  <wp:wrapTopAndBottom/>
+                  <wp:docPr id="1294323992" name="Picture 1"/>
+                  <wp:cNvGraphicFramePr>
+                    <a:graphicFrameLocks xmlns:a="http://schemas.openxmlformats.org/drawingml/2006/main" noChangeAspect="1"/>
+                  </wp:cNvGraphicFramePr>
+                  <a:graphic xmlns:a="http://schemas.openxmlformats.org/drawingml/2006/main">
+                    <a:graphicData uri="http://schemas.openxmlformats.org/drawingml/2006/picture">
+                      <pic:pic xmlns:pic="http://schemas.openxmlformats.org/drawingml/2006/picture">
+                        <pic:nvPicPr>
+                          <pic:cNvPr id="1294323992" name=""/>
+                          <pic:cNvPicPr/>
+                        </pic:nvPicPr>
+                        <pic:blipFill>
+                          <a:blip r:embed="rId10">
+                            <a:extLst>
+                              <a:ext uri="{28A0092B-C50C-407E-A947-70E740481C1C}">
+                                <a14:useLocalDpi xmlns:a14="http://schemas.microsoft.com/office/drawing/2010/main" val="0"/>
+                              </a:ext>
+                            </a:extLst>
+                          </a:blip>
+                          <a:stretch>
+                            <a:fillRect/>
+                          </a:stretch>
+                        </pic:blipFill>
+                        <pic:spPr>
+                          <a:xfrm>
+                            <a:off x="0" y="0"/>
+                            <a:ext cx="3578860" cy="2622550"/>
+                          </a:xfrm>
+                          <a:prstGeom prst="rect">
+                            <a:avLst/>
+                          </a:prstGeom>
+                        </pic:spPr>
+                      </pic:pic>
+                    </a:graphicData>
+                  </a:graphic>
+                  <wp14:sizeRelH relativeFrom="margin">
+                    <wp14:pctWidth>0</wp14:pctWidth>
+                  </wp14:sizeRelH>
+                  <wp14:sizeRelV relativeFrom="margin">
+                    <wp14:pctHeight>0</wp14:pctHeight>
+                  </wp14:sizeRelV>
+                </wp:anchor>
+              </w:drawing>
+            </w:r>
+            <w:r>
+              <w:rPr>
+                <w:sz w:val="20"/>
+                <w:szCs w:val="20"/>
+              </w:rPr>
+              <w:t xml:space="preserve">With the mouse, I track the cursor's movement relative to the </w:t>
+            </w:r>
+            <w:proofErr w:type="spellStart"/>
+            <w:r>
+              <w:rPr>
+                <w:sz w:val="20"/>
+                <w:szCs w:val="20"/>
+              </w:rPr>
+              <w:t>center</w:t>
+            </w:r>
+            <w:proofErr w:type="spellEnd"/>
+            <w:r>
+              <w:rPr>
+                <w:sz w:val="20"/>
+                <w:szCs w:val="20"/>
+              </w:rPr>
+              <w:t xml:space="preserve"> of the screen, reset it each frame, and use the offset to adjust the camera’s yaw and pitch. I then recalculate the camera’s direction vectors with </w:t>
+            </w:r>
+            <w:proofErr w:type="spellStart"/>
+            <w:proofErr w:type="gramStart"/>
+            <w:r>
+              <w:rPr>
+                <w:sz w:val="20"/>
+                <w:szCs w:val="20"/>
+              </w:rPr>
+              <w:t>calculateCameraVectors</w:t>
+            </w:r>
+            <w:proofErr w:type="spellEnd"/>
+            <w:r>
+              <w:rPr>
+                <w:sz w:val="20"/>
+                <w:szCs w:val="20"/>
+              </w:rPr>
+              <w:t>(</w:t>
+            </w:r>
+            <w:proofErr w:type="gramEnd"/>
+            <w:r>
+              <w:rPr>
+                <w:sz w:val="20"/>
+                <w:szCs w:val="20"/>
+              </w:rPr>
+              <w:t>), which lets me freely look around.</w:t>
+            </w:r>
+            <w:r>
+              <w:rPr>
+                <w:sz w:val="20"/>
+                <w:szCs w:val="20"/>
+              </w:rPr>
+              <w:br/>
+            </w:r>
+            <w:r>
+              <w:rPr>
+                <w:sz w:val="20"/>
+                <w:szCs w:val="20"/>
+              </w:rPr>
+              <w:br/>
+            </w:r>
+          </w:p>
+          <w:p>
+            <w:pPr>
+              <w:keepNext/>
+              <w:keepLines/>
+              <w:rPr>
+                <w:sz w:val="20"/>
+                <w:szCs w:val="20"/>
+              </w:rPr>
+            </w:pPr>
           </w:p>
         </w:tc>
       </w:tr>
@@ -1596,7 +4063,98 @@
                 <w:sz w:val="20"/>
                 <w:szCs w:val="20"/>
               </w:rPr>
-              <w:t>LO1: Implementation of students own functions to replace glm functions (e.g., glm::length(), glm::dot(), glm::cross() etc.).</w:t>
+              <w:t xml:space="preserve">LO1: Implementation of students own functions to replace </w:t>
+            </w:r>
+            <w:proofErr w:type="spellStart"/>
+            <w:r>
+              <w:rPr>
+                <w:sz w:val="20"/>
+                <w:szCs w:val="20"/>
+              </w:rPr>
+              <w:t>glm</w:t>
+            </w:r>
+            <w:proofErr w:type="spellEnd"/>
+            <w:r>
+              <w:rPr>
+                <w:sz w:val="20"/>
+                <w:szCs w:val="20"/>
+              </w:rPr>
+              <w:t xml:space="preserve"> functions (e.g., </w:t>
+            </w:r>
+            <w:proofErr w:type="spellStart"/>
+            <w:proofErr w:type="gramStart"/>
+            <w:r>
+              <w:rPr>
+                <w:sz w:val="20"/>
+                <w:szCs w:val="20"/>
+              </w:rPr>
+              <w:t>glm</w:t>
+            </w:r>
+            <w:proofErr w:type="spellEnd"/>
+            <w:r>
+              <w:rPr>
+                <w:sz w:val="20"/>
+                <w:szCs w:val="20"/>
+              </w:rPr>
+              <w:t>::length(</w:t>
+            </w:r>
+            <w:proofErr w:type="gramEnd"/>
+            <w:r>
+              <w:rPr>
+                <w:sz w:val="20"/>
+                <w:szCs w:val="20"/>
+              </w:rPr>
+              <w:t xml:space="preserve">), </w:t>
+            </w:r>
+            <w:proofErr w:type="spellStart"/>
+            <w:proofErr w:type="gramStart"/>
+            <w:r>
+              <w:rPr>
+                <w:sz w:val="20"/>
+                <w:szCs w:val="20"/>
+              </w:rPr>
+              <w:t>glm</w:t>
+            </w:r>
+            <w:proofErr w:type="spellEnd"/>
+            <w:r>
+              <w:rPr>
+                <w:sz w:val="20"/>
+                <w:szCs w:val="20"/>
+              </w:rPr>
+              <w:t>::dot(</w:t>
+            </w:r>
+            <w:proofErr w:type="gramEnd"/>
+            <w:r>
+              <w:rPr>
+                <w:sz w:val="20"/>
+                <w:szCs w:val="20"/>
+              </w:rPr>
+              <w:t xml:space="preserve">), </w:t>
+            </w:r>
+            <w:proofErr w:type="spellStart"/>
+            <w:proofErr w:type="gramStart"/>
+            <w:r>
+              <w:rPr>
+                <w:sz w:val="20"/>
+                <w:szCs w:val="20"/>
+              </w:rPr>
+              <w:t>glm</w:t>
+            </w:r>
+            <w:proofErr w:type="spellEnd"/>
+            <w:r>
+              <w:rPr>
+                <w:sz w:val="20"/>
+                <w:szCs w:val="20"/>
+              </w:rPr>
+              <w:t>::cross(</w:t>
+            </w:r>
+            <w:proofErr w:type="gramEnd"/>
+            <w:r>
+              <w:rPr>
+                <w:sz w:val="20"/>
+                <w:szCs w:val="20"/>
+              </w:rPr>
+              <w:t>) etc.).</w:t>
             </w:r>
           </w:p>
         </w:tc>
@@ -1802,7 +4360,6 @@
                 <w:sz w:val="20"/>
                 <w:szCs w:val="20"/>
               </w:rPr>
-              <w:lastRenderedPageBreak/>
               <w:t>85, 90, 100</w:t>
             </w:r>
           </w:p>
@@ -1931,7 +4488,32 @@
                 <w:sz w:val="20"/>
                 <w:szCs w:val="20"/>
               </w:rPr>
-              <w:t>Quaternion newOrientation(-pitch, yaw);</w:t>
+              <w:t xml:space="preserve">Quaternion </w:t>
+            </w:r>
+            <w:proofErr w:type="spellStart"/>
+            <w:proofErr w:type="gramStart"/>
+            <w:r>
+              <w:rPr>
+                <w:sz w:val="20"/>
+                <w:szCs w:val="20"/>
+              </w:rPr>
+              <w:t>newOrientation</w:t>
+            </w:r>
+            <w:proofErr w:type="spellEnd"/>
+            <w:r>
+              <w:rPr>
+                <w:sz w:val="20"/>
+                <w:szCs w:val="20"/>
+              </w:rPr>
+              <w:t>(</w:t>
+            </w:r>
+            <w:proofErr w:type="gramEnd"/>
+            <w:r>
+              <w:rPr>
+                <w:sz w:val="20"/>
+                <w:szCs w:val="20"/>
+              </w:rPr>
+              <w:t>-pitch, yaw);</w:t>
             </w:r>
           </w:p>
           <w:p>
@@ -1969,7 +4551,39 @@
                 <w:sz w:val="20"/>
                 <w:szCs w:val="20"/>
               </w:rPr>
-              <w:t>orientation = Maths::SLERP(orientation, newOrientation, 0.2f);</w:t>
+              <w:t xml:space="preserve">orientation = </w:t>
+            </w:r>
+            <w:proofErr w:type="gramStart"/>
+            <w:r>
+              <w:rPr>
+                <w:sz w:val="20"/>
+                <w:szCs w:val="20"/>
+              </w:rPr>
+              <w:t>Maths::SLERP(</w:t>
+            </w:r>
+            <w:proofErr w:type="gramEnd"/>
+            <w:r>
+              <w:rPr>
+                <w:sz w:val="20"/>
+                <w:szCs w:val="20"/>
+              </w:rPr>
+              <w:t xml:space="preserve">orientation, </w:t>
+            </w:r>
+            <w:proofErr w:type="spellStart"/>
+            <w:r>
+              <w:rPr>
+                <w:sz w:val="20"/>
+                <w:szCs w:val="20"/>
+              </w:rPr>
+              <w:t>newOrientation</w:t>
+            </w:r>
+            <w:proofErr w:type="spellEnd"/>
+            <w:r>
+              <w:rPr>
+                <w:sz w:val="20"/>
+                <w:szCs w:val="20"/>
+              </w:rPr>
+              <w:t>, 0.2f);</w:t>
             </w:r>
           </w:p>
           <w:p>
@@ -2007,7 +4621,41 @@
                 <w:sz w:val="20"/>
                 <w:szCs w:val="20"/>
               </w:rPr>
-              <w:t>view = orientation.matrix() * Maths::translate(-eye);</w:t>
+              <w:t xml:space="preserve">view = </w:t>
+            </w:r>
+            <w:proofErr w:type="spellStart"/>
+            <w:proofErr w:type="gramStart"/>
+            <w:r>
+              <w:rPr>
+                <w:sz w:val="20"/>
+                <w:szCs w:val="20"/>
+              </w:rPr>
+              <w:t>orientation.matrix</w:t>
+            </w:r>
+            <w:proofErr w:type="spellEnd"/>
+            <w:proofErr w:type="gramEnd"/>
+            <w:r>
+              <w:rPr>
+                <w:sz w:val="20"/>
+                <w:szCs w:val="20"/>
+              </w:rPr>
+              <w:t xml:space="preserve">() * </w:t>
+            </w:r>
+            <w:proofErr w:type="gramStart"/>
+            <w:r>
+              <w:rPr>
+                <w:sz w:val="20"/>
+                <w:szCs w:val="20"/>
+              </w:rPr>
+              <w:t>Maths::</w:t>
+            </w:r>
+            <w:proofErr w:type="gramEnd"/>
+            <w:r>
+              <w:rPr>
+                <w:sz w:val="20"/>
+                <w:szCs w:val="20"/>
+              </w:rPr>
+              <w:t>translate(-eye);</w:t>
             </w:r>
           </w:p>
           <w:p>
@@ -2045,37 +4693,256 @@
                 <w:sz w:val="20"/>
                 <w:szCs w:val="20"/>
               </w:rPr>
-              <w:t>right = glm::vec3(view[0][0], view[1][0], view[2][0]);</w:t>
-            </w:r>
-          </w:p>
-          <w:p>
-            <w:pPr>
-              <w:rPr>
-                <w:sz w:val="20"/>
-                <w:szCs w:val="20"/>
-              </w:rPr>
-            </w:pPr>
-            <w:r>
-              <w:rPr>
-                <w:sz w:val="20"/>
-                <w:szCs w:val="20"/>
-              </w:rPr>
-              <w:t>up = glm::vec3(view[0][1], view[1][1], view[2][1]);</w:t>
-            </w:r>
-          </w:p>
-          <w:p>
-            <w:pPr>
-              <w:rPr>
-                <w:sz w:val="20"/>
-                <w:szCs w:val="20"/>
-              </w:rPr>
-            </w:pPr>
-            <w:r>
-              <w:rPr>
-                <w:sz w:val="20"/>
-                <w:szCs w:val="20"/>
-              </w:rPr>
-              <w:t>front = -glm::vec3(view[0][2], view[1][2], view[2][2]);</w:t>
+              <w:t xml:space="preserve">right = </w:t>
+            </w:r>
+            <w:proofErr w:type="spellStart"/>
+            <w:proofErr w:type="gramStart"/>
+            <w:r>
+              <w:rPr>
+                <w:sz w:val="20"/>
+                <w:szCs w:val="20"/>
+              </w:rPr>
+              <w:t>glm</w:t>
+            </w:r>
+            <w:proofErr w:type="spellEnd"/>
+            <w:r>
+              <w:rPr>
+                <w:sz w:val="20"/>
+                <w:szCs w:val="20"/>
+              </w:rPr>
+              <w:t>::</w:t>
+            </w:r>
+            <w:proofErr w:type="gramEnd"/>
+            <w:r>
+              <w:rPr>
+                <w:sz w:val="20"/>
+                <w:szCs w:val="20"/>
+              </w:rPr>
+              <w:t>vec3(</w:t>
+            </w:r>
+            <w:proofErr w:type="gramStart"/>
+            <w:r>
+              <w:rPr>
+                <w:sz w:val="20"/>
+                <w:szCs w:val="20"/>
+              </w:rPr>
+              <w:t>view[</w:t>
+            </w:r>
+            <w:proofErr w:type="gramEnd"/>
+            <w:r>
+              <w:rPr>
+                <w:sz w:val="20"/>
+                <w:szCs w:val="20"/>
+              </w:rPr>
+              <w:t xml:space="preserve">0][0], </w:t>
+            </w:r>
+            <w:proofErr w:type="gramStart"/>
+            <w:r>
+              <w:rPr>
+                <w:sz w:val="20"/>
+                <w:szCs w:val="20"/>
+              </w:rPr>
+              <w:t>view[</w:t>
+            </w:r>
+            <w:proofErr w:type="gramEnd"/>
+            <w:r>
+              <w:rPr>
+                <w:sz w:val="20"/>
+                <w:szCs w:val="20"/>
+              </w:rPr>
+              <w:t xml:space="preserve">1][0], </w:t>
+            </w:r>
+            <w:proofErr w:type="gramStart"/>
+            <w:r>
+              <w:rPr>
+                <w:sz w:val="20"/>
+                <w:szCs w:val="20"/>
+              </w:rPr>
+              <w:t>view[</w:t>
+            </w:r>
+            <w:proofErr w:type="gramEnd"/>
+            <w:r>
+              <w:rPr>
+                <w:sz w:val="20"/>
+                <w:szCs w:val="20"/>
+              </w:rPr>
+              <w:t>2][0]);</w:t>
+            </w:r>
+          </w:p>
+          <w:p>
+            <w:pPr>
+              <w:rPr>
+                <w:sz w:val="20"/>
+                <w:szCs w:val="20"/>
+              </w:rPr>
+            </w:pPr>
+            <w:r>
+              <w:rPr>
+                <w:sz w:val="20"/>
+                <w:szCs w:val="20"/>
+              </w:rPr>
+              <w:t xml:space="preserve">up = </w:t>
+            </w:r>
+            <w:proofErr w:type="spellStart"/>
+            <w:proofErr w:type="gramStart"/>
+            <w:r>
+              <w:rPr>
+                <w:sz w:val="20"/>
+                <w:szCs w:val="20"/>
+              </w:rPr>
+              <w:t>glm</w:t>
+            </w:r>
+            <w:proofErr w:type="spellEnd"/>
+            <w:r>
+              <w:rPr>
+                <w:sz w:val="20"/>
+                <w:szCs w:val="20"/>
+              </w:rPr>
+              <w:t>::</w:t>
+            </w:r>
+            <w:proofErr w:type="gramEnd"/>
+            <w:r>
+              <w:rPr>
+                <w:sz w:val="20"/>
+                <w:szCs w:val="20"/>
+              </w:rPr>
+              <w:t>vec3(</w:t>
+            </w:r>
+            <w:proofErr w:type="gramStart"/>
+            <w:r>
+              <w:rPr>
+                <w:sz w:val="20"/>
+                <w:szCs w:val="20"/>
+              </w:rPr>
+              <w:t>view[</w:t>
+            </w:r>
+            <w:proofErr w:type="gramEnd"/>
+            <w:r>
+              <w:rPr>
+                <w:sz w:val="20"/>
+                <w:szCs w:val="20"/>
+              </w:rPr>
+              <w:t xml:space="preserve">0][1], </w:t>
+            </w:r>
+            <w:proofErr w:type="gramStart"/>
+            <w:r>
+              <w:rPr>
+                <w:sz w:val="20"/>
+                <w:szCs w:val="20"/>
+              </w:rPr>
+              <w:t>view[</w:t>
+            </w:r>
+            <w:proofErr w:type="gramEnd"/>
+            <w:r>
+              <w:rPr>
+                <w:sz w:val="20"/>
+                <w:szCs w:val="20"/>
+              </w:rPr>
+              <w:t xml:space="preserve">1][1], </w:t>
+            </w:r>
+            <w:proofErr w:type="gramStart"/>
+            <w:r>
+              <w:rPr>
+                <w:sz w:val="20"/>
+                <w:szCs w:val="20"/>
+              </w:rPr>
+              <w:t>view[</w:t>
+            </w:r>
+            <w:proofErr w:type="gramEnd"/>
+            <w:r>
+              <w:rPr>
+                <w:sz w:val="20"/>
+                <w:szCs w:val="20"/>
+              </w:rPr>
+              <w:t>2][1]);</w:t>
+            </w:r>
+          </w:p>
+          <w:p>
+            <w:pPr>
+              <w:rPr>
+                <w:sz w:val="20"/>
+                <w:szCs w:val="20"/>
+              </w:rPr>
+            </w:pPr>
+            <w:r>
+              <w:rPr>
+                <w:sz w:val="20"/>
+                <w:szCs w:val="20"/>
+              </w:rPr>
+              <w:t>front = -</w:t>
+            </w:r>
+            <w:proofErr w:type="spellStart"/>
+            <w:proofErr w:type="gramStart"/>
+            <w:r>
+              <w:rPr>
+                <w:sz w:val="20"/>
+                <w:szCs w:val="20"/>
+              </w:rPr>
+              <w:t>glm</w:t>
+            </w:r>
+            <w:proofErr w:type="spellEnd"/>
+            <w:r>
+              <w:rPr>
+                <w:sz w:val="20"/>
+                <w:szCs w:val="20"/>
+              </w:rPr>
+              <w:t>::</w:t>
+            </w:r>
+            <w:proofErr w:type="gramEnd"/>
+            <w:r>
+              <w:rPr>
+                <w:sz w:val="20"/>
+                <w:szCs w:val="20"/>
+              </w:rPr>
+              <w:t>vec3(</w:t>
+            </w:r>
+            <w:proofErr w:type="gramStart"/>
+            <w:r>
+              <w:rPr>
+                <w:sz w:val="20"/>
+                <w:szCs w:val="20"/>
+              </w:rPr>
+              <w:t>view[</w:t>
+            </w:r>
+            <w:proofErr w:type="gramEnd"/>
+            <w:r>
+              <w:rPr>
+                <w:sz w:val="20"/>
+                <w:szCs w:val="20"/>
+              </w:rPr>
+              <w:t xml:space="preserve">0][2], </w:t>
+            </w:r>
+            <w:proofErr w:type="gramStart"/>
+            <w:r>
+              <w:rPr>
+                <w:sz w:val="20"/>
+                <w:szCs w:val="20"/>
+              </w:rPr>
+              <w:t>view[</w:t>
+            </w:r>
+            <w:proofErr w:type="gramEnd"/>
+            <w:r>
+              <w:rPr>
+                <w:sz w:val="20"/>
+                <w:szCs w:val="20"/>
+              </w:rPr>
+              <w:t xml:space="preserve">1][2], </w:t>
+            </w:r>
+            <w:proofErr w:type="gramStart"/>
+            <w:r>
+              <w:rPr>
+                <w:sz w:val="20"/>
+                <w:szCs w:val="20"/>
+              </w:rPr>
+              <w:t>view[</w:t>
+            </w:r>
+            <w:proofErr w:type="gramEnd"/>
+            <w:r>
+              <w:rPr>
+                <w:sz w:val="20"/>
+                <w:szCs w:val="20"/>
+              </w:rPr>
+              <w:t>2][2]);</w:t>
             </w:r>
           </w:p>
         </w:tc>
@@ -2188,7 +5055,32 @@
                 <w:sz w:val="20"/>
                 <w:szCs w:val="20"/>
               </w:rPr>
-              <w:t>Quaternion newOrientation(-pitch, yaw);</w:t>
+              <w:t xml:space="preserve">Quaternion </w:t>
+            </w:r>
+            <w:proofErr w:type="spellStart"/>
+            <w:proofErr w:type="gramStart"/>
+            <w:r>
+              <w:rPr>
+                <w:sz w:val="20"/>
+                <w:szCs w:val="20"/>
+              </w:rPr>
+              <w:t>newOrientation</w:t>
+            </w:r>
+            <w:proofErr w:type="spellEnd"/>
+            <w:r>
+              <w:rPr>
+                <w:sz w:val="20"/>
+                <w:szCs w:val="20"/>
+              </w:rPr>
+              <w:t>(</w:t>
+            </w:r>
+            <w:proofErr w:type="gramEnd"/>
+            <w:r>
+              <w:rPr>
+                <w:sz w:val="20"/>
+                <w:szCs w:val="20"/>
+              </w:rPr>
+              <w:t>-pitch, yaw);</w:t>
             </w:r>
           </w:p>
           <w:p>
@@ -2226,7 +5118,39 @@
                 <w:sz w:val="20"/>
                 <w:szCs w:val="20"/>
               </w:rPr>
-              <w:t>orientation = Maths::SLERP(orientation, newOrientation, 0.2f);</w:t>
+              <w:t xml:space="preserve">orientation = </w:t>
+            </w:r>
+            <w:proofErr w:type="gramStart"/>
+            <w:r>
+              <w:rPr>
+                <w:sz w:val="20"/>
+                <w:szCs w:val="20"/>
+              </w:rPr>
+              <w:t>Maths::SLERP(</w:t>
+            </w:r>
+            <w:proofErr w:type="gramEnd"/>
+            <w:r>
+              <w:rPr>
+                <w:sz w:val="20"/>
+                <w:szCs w:val="20"/>
+              </w:rPr>
+              <w:t xml:space="preserve">orientation, </w:t>
+            </w:r>
+            <w:proofErr w:type="spellStart"/>
+            <w:r>
+              <w:rPr>
+                <w:sz w:val="20"/>
+                <w:szCs w:val="20"/>
+              </w:rPr>
+              <w:t>newOrientation</w:t>
+            </w:r>
+            <w:proofErr w:type="spellEnd"/>
+            <w:r>
+              <w:rPr>
+                <w:sz w:val="20"/>
+                <w:szCs w:val="20"/>
+              </w:rPr>
+              <w:t>, 0.2f);</w:t>
             </w:r>
           </w:p>
           <w:p>
@@ -2264,7 +5188,41 @@
                 <w:sz w:val="20"/>
                 <w:szCs w:val="20"/>
               </w:rPr>
-              <w:t>view = orientation.matrix() * Maths::translate(-eye);</w:t>
+              <w:t xml:space="preserve">view = </w:t>
+            </w:r>
+            <w:proofErr w:type="spellStart"/>
+            <w:proofErr w:type="gramStart"/>
+            <w:r>
+              <w:rPr>
+                <w:sz w:val="20"/>
+                <w:szCs w:val="20"/>
+              </w:rPr>
+              <w:t>orientation.matrix</w:t>
+            </w:r>
+            <w:proofErr w:type="spellEnd"/>
+            <w:proofErr w:type="gramEnd"/>
+            <w:r>
+              <w:rPr>
+                <w:sz w:val="20"/>
+                <w:szCs w:val="20"/>
+              </w:rPr>
+              <w:t xml:space="preserve">() * </w:t>
+            </w:r>
+            <w:proofErr w:type="gramStart"/>
+            <w:r>
+              <w:rPr>
+                <w:sz w:val="20"/>
+                <w:szCs w:val="20"/>
+              </w:rPr>
+              <w:t>Maths::</w:t>
+            </w:r>
+            <w:proofErr w:type="gramEnd"/>
+            <w:r>
+              <w:rPr>
+                <w:sz w:val="20"/>
+                <w:szCs w:val="20"/>
+              </w:rPr>
+              <w:t>translate(-eye);</w:t>
             </w:r>
           </w:p>
         </w:tc>
@@ -2482,6 +5440,163 @@
     </w:p>
   </w:footnote>
 </w:footnotes>
+</file>
+
+<file path=word/numbering.xml><?xml version="1.0" encoding="utf-8"?>
+<w:numbering xmlns:wpc="http://schemas.microsoft.com/office/word/2010/wordprocessingCanvas" xmlns:cx="http://schemas.microsoft.com/office/drawing/2014/chartex" xmlns:cx1="http://schemas.microsoft.com/office/drawing/2015/9/8/chartex" xmlns:cx2="http://schemas.microsoft.com/office/drawing/2015/10/21/chartex" xmlns:cx3="http://schemas.microsoft.com/office/drawing/2016/5/9/chartex" xmlns:cx4="http://schemas.microsoft.com/office/drawing/2016/5/10/chartex" xmlns:cx5="http://schemas.microsoft.com/office/drawing/2016/5/11/chartex" xmlns:cx6="http://schemas.microsoft.com/office/drawing/2016/5/12/chartex" xmlns:cx7="http://schemas.microsoft.com/office/drawing/2016/5/13/chartex" xmlns:cx8="http://schemas.microsoft.com/office/drawing/2016/5/14/chartex" xmlns:mc="http://schemas.openxmlformats.org/markup-compatibility/2006" xmlns:aink="http://schemas.microsoft.com/office/drawing/2016/ink" xmlns:am3d="http://schemas.microsoft.com/office/drawing/2017/model3d" xmlns:o="urn:schemas-microsoft-com:office:office" xmlns:oel="http://schemas.microsoft.com/office/2019/extlst" xmlns:r="http://schemas.openxmlformats.org/officeDocument/2006/relationships" xmlns:m="http://schemas.openxmlformats.org/officeDocument/2006/math" xmlns:v="urn:schemas-microsoft-com:vml" xmlns:wp14="http://schemas.microsoft.com/office/word/2010/wordprocessingDrawing" xmlns:wp="http://schemas.openxmlformats.org/drawingml/2006/wordprocessingDrawing" xmlns:w10="urn:schemas-microsoft-com:office:word" xmlns:w="http://schemas.openxmlformats.org/wordprocessingml/2006/main" xmlns:w14="http://schemas.microsoft.com/office/word/2010/wordml" xmlns:w15="http://schemas.microsoft.com/office/word/2012/wordml" xmlns:w16cex="http://schemas.microsoft.com/office/word/2018/wordml/cex" xmlns:w16cid="http://schemas.microsoft.com/office/word/2016/wordml/cid" xmlns:w16="http://schemas.microsoft.com/office/word/2018/wordml" xmlns:w16du="http://schemas.microsoft.com/office/word/2023/wordml/word16du" xmlns:w16sdtdh="http://schemas.microsoft.com/office/word/2020/wordml/sdtdatahash" xmlns:w16sdtfl="http://schemas.microsoft.com/office/word/2024/wordml/sdtformatlock" xmlns:w16se="http://schemas.microsoft.com/office/word/2015/wordml/symex" xmlns:wpg="http://schemas.microsoft.com/office/word/2010/wordprocessingGroup" xmlns:wpi="http://schemas.microsoft.com/office/word/2010/wordprocessingInk" xmlns:wne="http://schemas.microsoft.com/office/word/2006/wordml" xmlns:wps="http://schemas.microsoft.com/office/word/2010/wordprocessingShape" mc:Ignorable="w14 w15 w16se w16cid w16 w16cex w16sdtdh w16sdtfl w16du wp14">
+  <w:abstractNum w:abstractNumId="0" w15:restartNumberingAfterBreak="0">
+    <w:nsid w:val="1B346348"/>
+    <w:multiLevelType w:val="multilevel"/>
+    <w:tmpl w:val="21AE8A62"/>
+    <w:lvl w:ilvl="0">
+      <w:start w:val="1"/>
+      <w:numFmt w:val="bullet"/>
+      <w:lvlText w:val=""/>
+      <w:lvlJc w:val="left"/>
+      <w:pPr>
+        <w:tabs>
+          <w:tab w:val="num" w:pos="720"/>
+        </w:tabs>
+        <w:ind w:left="720" w:hanging="360"/>
+      </w:pPr>
+      <w:rPr>
+        <w:rFonts w:ascii="Symbol" w:hAnsi="Symbol" w:hint="default"/>
+        <w:sz w:val="20"/>
+      </w:rPr>
+    </w:lvl>
+    <w:lvl w:ilvl="1" w:tentative="1">
+      <w:start w:val="1"/>
+      <w:numFmt w:val="bullet"/>
+      <w:lvlText w:val="o"/>
+      <w:lvlJc w:val="left"/>
+      <w:pPr>
+        <w:tabs>
+          <w:tab w:val="num" w:pos="1440"/>
+        </w:tabs>
+        <w:ind w:left="1440" w:hanging="360"/>
+      </w:pPr>
+      <w:rPr>
+        <w:rFonts w:ascii="Courier New" w:hAnsi="Courier New" w:hint="default"/>
+        <w:sz w:val="20"/>
+      </w:rPr>
+    </w:lvl>
+    <w:lvl w:ilvl="2" w:tentative="1">
+      <w:start w:val="1"/>
+      <w:numFmt w:val="bullet"/>
+      <w:lvlText w:val=""/>
+      <w:lvlJc w:val="left"/>
+      <w:pPr>
+        <w:tabs>
+          <w:tab w:val="num" w:pos="2160"/>
+        </w:tabs>
+        <w:ind w:left="2160" w:hanging="360"/>
+      </w:pPr>
+      <w:rPr>
+        <w:rFonts w:ascii="Wingdings" w:hAnsi="Wingdings" w:hint="default"/>
+        <w:sz w:val="20"/>
+      </w:rPr>
+    </w:lvl>
+    <w:lvl w:ilvl="3" w:tentative="1">
+      <w:start w:val="1"/>
+      <w:numFmt w:val="bullet"/>
+      <w:lvlText w:val=""/>
+      <w:lvlJc w:val="left"/>
+      <w:pPr>
+        <w:tabs>
+          <w:tab w:val="num" w:pos="2880"/>
+        </w:tabs>
+        <w:ind w:left="2880" w:hanging="360"/>
+      </w:pPr>
+      <w:rPr>
+        <w:rFonts w:ascii="Wingdings" w:hAnsi="Wingdings" w:hint="default"/>
+        <w:sz w:val="20"/>
+      </w:rPr>
+    </w:lvl>
+    <w:lvl w:ilvl="4" w:tentative="1">
+      <w:start w:val="1"/>
+      <w:numFmt w:val="bullet"/>
+      <w:lvlText w:val=""/>
+      <w:lvlJc w:val="left"/>
+      <w:pPr>
+        <w:tabs>
+          <w:tab w:val="num" w:pos="3600"/>
+        </w:tabs>
+        <w:ind w:left="3600" w:hanging="360"/>
+      </w:pPr>
+      <w:rPr>
+        <w:rFonts w:ascii="Wingdings" w:hAnsi="Wingdings" w:hint="default"/>
+        <w:sz w:val="20"/>
+      </w:rPr>
+    </w:lvl>
+    <w:lvl w:ilvl="5" w:tentative="1">
+      <w:start w:val="1"/>
+      <w:numFmt w:val="bullet"/>
+      <w:lvlText w:val=""/>
+      <w:lvlJc w:val="left"/>
+      <w:pPr>
+        <w:tabs>
+          <w:tab w:val="num" w:pos="4320"/>
+        </w:tabs>
+        <w:ind w:left="4320" w:hanging="360"/>
+      </w:pPr>
+      <w:rPr>
+        <w:rFonts w:ascii="Wingdings" w:hAnsi="Wingdings" w:hint="default"/>
+        <w:sz w:val="20"/>
+      </w:rPr>
+    </w:lvl>
+    <w:lvl w:ilvl="6" w:tentative="1">
+      <w:start w:val="1"/>
+      <w:numFmt w:val="bullet"/>
+      <w:lvlText w:val=""/>
+      <w:lvlJc w:val="left"/>
+      <w:pPr>
+        <w:tabs>
+          <w:tab w:val="num" w:pos="5040"/>
+        </w:tabs>
+        <w:ind w:left="5040" w:hanging="360"/>
+      </w:pPr>
+      <w:rPr>
+        <w:rFonts w:ascii="Wingdings" w:hAnsi="Wingdings" w:hint="default"/>
+        <w:sz w:val="20"/>
+      </w:rPr>
+    </w:lvl>
+    <w:lvl w:ilvl="7" w:tentative="1">
+      <w:start w:val="1"/>
+      <w:numFmt w:val="bullet"/>
+      <w:lvlText w:val=""/>
+      <w:lvlJc w:val="left"/>
+      <w:pPr>
+        <w:tabs>
+          <w:tab w:val="num" w:pos="5760"/>
+        </w:tabs>
+        <w:ind w:left="5760" w:hanging="360"/>
+      </w:pPr>
+      <w:rPr>
+        <w:rFonts w:ascii="Wingdings" w:hAnsi="Wingdings" w:hint="default"/>
+        <w:sz w:val="20"/>
+      </w:rPr>
+    </w:lvl>
+    <w:lvl w:ilvl="8" w:tentative="1">
+      <w:start w:val="1"/>
+      <w:numFmt w:val="bullet"/>
+      <w:lvlText w:val=""/>
+      <w:lvlJc w:val="left"/>
+      <w:pPr>
+        <w:tabs>
+          <w:tab w:val="num" w:pos="6480"/>
+        </w:tabs>
+        <w:ind w:left="6480" w:hanging="360"/>
+      </w:pPr>
+      <w:rPr>
+        <w:rFonts w:ascii="Wingdings" w:hAnsi="Wingdings" w:hint="default"/>
+        <w:sz w:val="20"/>
+      </w:rPr>
+    </w:lvl>
+  </w:abstractNum>
+  <w:num w:numId="1" w16cid:durableId="882326188">
+    <w:abstractNumId w:val="0"/>
+  </w:num>
+</w:numbering>
 </file>
 
 <file path=word/styles.xml><?xml version="1.0" encoding="utf-8"?>
@@ -2952,6 +6067,29 @@
       <w14:ligatures w14:val="none"/>
     </w:rPr>
   </w:style>
+  <w:style w:type="paragraph" w:styleId="Heading4">
+    <w:name w:val="heading 4"/>
+    <w:basedOn w:val="Normal"/>
+    <w:next w:val="Normal"/>
+    <w:link w:val="Heading4Char"/>
+    <w:uiPriority w:val="9"/>
+    <w:semiHidden/>
+    <w:unhideWhenUsed/>
+    <w:qFormat/>
+    <w:rsid w:val="001D3AB2"/>
+    <w:pPr>
+      <w:keepNext/>
+      <w:keepLines/>
+      <w:spacing w:before="40"/>
+      <w:outlineLvl w:val="3"/>
+    </w:pPr>
+    <w:rPr>
+      <w:rFonts w:asciiTheme="majorHAnsi" w:eastAsiaTheme="majorEastAsia" w:hAnsiTheme="majorHAnsi" w:cstheme="majorBidi"/>
+      <w:i/>
+      <w:iCs/>
+      <w:color w:val="2F5496" w:themeColor="accent1" w:themeShade="BF"/>
+    </w:rPr>
+  </w:style>
   <w:style w:type="character" w:default="1" w:styleId="DefaultParagraphFont">
     <w:name w:val="Default Paragraph Font"/>
     <w:uiPriority w:val="1"/>
@@ -3139,6 +6277,22 @@
       <w:ind w:left="720"/>
       <w:contextualSpacing/>
     </w:pPr>
+  </w:style>
+  <w:style w:type="character" w:customStyle="1" w:styleId="Heading4Char">
+    <w:name w:val="Heading 4 Char"/>
+    <w:basedOn w:val="DefaultParagraphFont"/>
+    <w:link w:val="Heading4"/>
+    <w:uiPriority w:val="9"/>
+    <w:semiHidden/>
+    <w:rsid w:val="001D3AB2"/>
+    <w:rPr>
+      <w:rFonts w:asciiTheme="majorHAnsi" w:eastAsiaTheme="majorEastAsia" w:hAnsiTheme="majorHAnsi" w:cstheme="majorBidi"/>
+      <w:i/>
+      <w:iCs/>
+      <w:color w:val="2F5496" w:themeColor="accent1" w:themeShade="BF"/>
+      <w:sz w:val="22"/>
+      <w:szCs w:val="22"/>
+    </w:rPr>
   </w:style>
 </w:styles>
 </file>

</xml_diff>

<commit_message>
0.4.0 | Use of shaders to apply dynamic lighting from point light sources
 -Self Assessment Updates (Use of shaders to apply dynamic lighting from point light sources)
- Vertex and fragment shader restructuring for dynamic light sources
</commit_message>
<xml_diff>
--- a/Self_assessment_document.docx
+++ b/Self_assessment_document.docx
@@ -219,6 +219,9 @@
             <w:pPr>
               <w:jc w:val="center"/>
             </w:pPr>
+            <w:r>
+              <w:t>40%</w:t>
+            </w:r>
           </w:p>
         </w:tc>
         <w:tc>
@@ -230,22 +233,7 @@
               <w:jc w:val="center"/>
             </w:pPr>
             <w:r>
-              <w:fldChar w:fldCharType="begin"/>
-            </w:r>
-            <w:r>
-              <w:instrText xml:space="preserve"> =round(B2*0.4,0) </w:instrText>
-            </w:r>
-            <w:r>
-              <w:fldChar w:fldCharType="separate"/>
-            </w:r>
-            <w:r>
-              <w:rPr>
-                <w:noProof/>
-              </w:rPr>
-              <w:t>0</w:t>
-            </w:r>
-            <w:r>
-              <w:fldChar w:fldCharType="end"/>
+              <w:t>40</w:t>
             </w:r>
           </w:p>
         </w:tc>
@@ -278,6 +266,12 @@
             <w:pPr>
               <w:jc w:val="center"/>
             </w:pPr>
+            <w:r>
+              <w:t>30</w:t>
+            </w:r>
+            <w:r>
+              <w:t>%</w:t>
+            </w:r>
           </w:p>
         </w:tc>
         <w:tc>
@@ -289,34 +283,7 @@
               <w:jc w:val="center"/>
             </w:pPr>
             <w:r>
-              <w:fldChar w:fldCharType="begin"/>
-            </w:r>
-            <w:r>
-              <w:instrText xml:space="preserve"> =</w:instrText>
-            </w:r>
-            <w:r>
-              <w:instrText>round(B3</w:instrText>
-            </w:r>
-            <w:r>
-              <w:instrText>*0.</w:instrText>
-            </w:r>
-            <w:r>
-              <w:instrText>3,0)</w:instrText>
-            </w:r>
-            <w:r>
-              <w:instrText xml:space="preserve"> </w:instrText>
-            </w:r>
-            <w:r>
-              <w:fldChar w:fldCharType="separate"/>
-            </w:r>
-            <w:r>
-              <w:rPr>
-                <w:noProof/>
-              </w:rPr>
-              <w:t>0</w:t>
-            </w:r>
-            <w:r>
-              <w:fldChar w:fldCharType="end"/>
+              <w:t>30</w:t>
             </w:r>
           </w:p>
         </w:tc>
@@ -355,6 +322,9 @@
             <w:pPr>
               <w:jc w:val="center"/>
             </w:pPr>
+            <w:r>
+              <w:t>5%</w:t>
+            </w:r>
           </w:p>
         </w:tc>
         <w:tc>
@@ -366,34 +336,7 @@
               <w:jc w:val="center"/>
             </w:pPr>
             <w:r>
-              <w:fldChar w:fldCharType="begin"/>
-            </w:r>
-            <w:r>
-              <w:instrText xml:space="preserve"> =</w:instrText>
-            </w:r>
-            <w:r>
-              <w:instrText>round(B4</w:instrText>
-            </w:r>
-            <w:r>
-              <w:instrText>*0.</w:instrText>
-            </w:r>
-            <w:r>
-              <w:instrText>3,0)</w:instrText>
-            </w:r>
-            <w:r>
-              <w:instrText xml:space="preserve"> </w:instrText>
-            </w:r>
-            <w:r>
-              <w:fldChar w:fldCharType="separate"/>
-            </w:r>
-            <w:r>
-              <w:rPr>
-                <w:noProof/>
-              </w:rPr>
-              <w:t>0</w:t>
-            </w:r>
-            <w:r>
-              <w:fldChar w:fldCharType="end"/>
+              <w:t>5</w:t>
             </w:r>
           </w:p>
         </w:tc>
@@ -439,22 +382,7 @@
               <w:jc w:val="center"/>
             </w:pPr>
             <w:r>
-              <w:fldChar w:fldCharType="begin"/>
-            </w:r>
-            <w:r>
-              <w:instrText xml:space="preserve"> =SUM(ABOVE) </w:instrText>
-            </w:r>
-            <w:r>
-              <w:fldChar w:fldCharType="separate"/>
-            </w:r>
-            <w:r>
-              <w:rPr>
-                <w:noProof/>
-              </w:rPr>
-              <w:t>0</w:t>
-            </w:r>
-            <w:r>
-              <w:fldChar w:fldCharType="end"/>
+              <w:t>70</w:t>
             </w:r>
           </w:p>
         </w:tc>
@@ -508,7 +436,18 @@
         <w:t xml:space="preserve"> </w:t>
       </w:r>
       <w:r>
-        <w:t>Select and use appropriate mathematical tools for constructing and manipulating geometry in 3D space.</w:t>
+        <w:t xml:space="preserve">Select and use appropriate mathematical tools for constructing and manipulating geometry in 3D </w:t>
+      </w:r>
+      <w:proofErr w:type="gramStart"/>
+      <w:r>
+        <w:t>space.</w:t>
+      </w:r>
+      <w:r>
+        <w:t>(</w:t>
+      </w:r>
+      <w:proofErr w:type="gramEnd"/>
+      <w:r>
+        <w:t>Completed)</w:t>
       </w:r>
     </w:p>
     <w:p>
@@ -1775,6 +1714,98 @@
                 <w:szCs w:val="20"/>
               </w:rPr>
             </w:pPr>
+            <w:r>
+              <w:rPr>
+                <w:sz w:val="20"/>
+                <w:szCs w:val="20"/>
+              </w:rPr>
+              <w:t xml:space="preserve">I implemented both vertex and fragment shaders that handle lighting calculations in real-time. In the vertex shader, I calculated the world space position and transformed </w:t>
+            </w:r>
+            <w:proofErr w:type="spellStart"/>
+            <w:r>
+              <w:rPr>
+                <w:sz w:val="20"/>
+                <w:szCs w:val="20"/>
+              </w:rPr>
+              <w:t>normals</w:t>
+            </w:r>
+            <w:proofErr w:type="spellEnd"/>
+            <w:r>
+              <w:rPr>
+                <w:sz w:val="20"/>
+                <w:szCs w:val="20"/>
+              </w:rPr>
+              <w:t xml:space="preserve"> for each vertex, passing them to the fragment shader.</w:t>
+            </w:r>
+          </w:p>
+          <w:p>
+            <w:pPr>
+              <w:rPr>
+                <w:sz w:val="20"/>
+                <w:szCs w:val="20"/>
+              </w:rPr>
+            </w:pPr>
+          </w:p>
+          <w:p>
+            <w:pPr>
+              <w:rPr>
+                <w:sz w:val="20"/>
+                <w:szCs w:val="20"/>
+              </w:rPr>
+            </w:pPr>
+            <w:r>
+              <w:rPr>
+                <w:sz w:val="20"/>
+                <w:szCs w:val="20"/>
+              </w:rPr>
+              <w:t>In the fragment shader, I implemented a point light structure with position and lighting parameters (ambient, diffuse and specular) along with attenuation factors.</w:t>
+            </w:r>
+          </w:p>
+          <w:p>
+            <w:pPr>
+              <w:rPr>
+                <w:sz w:val="20"/>
+                <w:szCs w:val="20"/>
+              </w:rPr>
+            </w:pPr>
+          </w:p>
+          <w:p>
+            <w:pPr>
+              <w:rPr>
+                <w:sz w:val="20"/>
+                <w:szCs w:val="20"/>
+              </w:rPr>
+            </w:pPr>
+            <w:r>
+              <w:rPr>
+                <w:sz w:val="20"/>
+                <w:szCs w:val="20"/>
+              </w:rPr>
+              <w:t xml:space="preserve"> I calculated the ambient, diffuse, and specular components based on the lights position relative to each fragment’s world position, incorporating distance-based attenuation to create realistic light falloff.</w:t>
+            </w:r>
+          </w:p>
+          <w:p>
+            <w:pPr>
+              <w:rPr>
+                <w:sz w:val="20"/>
+                <w:szCs w:val="20"/>
+              </w:rPr>
+            </w:pPr>
+          </w:p>
+          <w:p>
+            <w:pPr>
+              <w:rPr>
+                <w:sz w:val="20"/>
+                <w:szCs w:val="20"/>
+              </w:rPr>
+            </w:pPr>
+            <w:r>
+              <w:rPr>
+                <w:sz w:val="20"/>
+                <w:szCs w:val="20"/>
+              </w:rPr>
+              <w:t>I integrated this shader system into my render loop by passing the necessary uniforms such as the point light properties, camera position (eye), and transformation matrices. This dynamic lighting setup enables my 3D objects to respond naturally to the point light source, enhancing visual realism and fulfilling the learning objective.</w:t>
+            </w:r>
           </w:p>
         </w:tc>
       </w:tr>

</xml_diff>

<commit_message>
0.5.0 | Sword Object
Refactored render loop to integrate sword model; added new sword object

- Updated render loop to draw sword inside the room using the same transformation pipeline as other objects

- Added new swordObject to manage position, rotation, and scale of the sword model

-Updated Self assessment document with evidence and summary of implementation
</commit_message>
<xml_diff>
--- a/Self_assessment_document.docx
+++ b/Self_assessment_document.docx
@@ -2161,6 +2161,88 @@
                 <w:szCs w:val="20"/>
               </w:rPr>
             </w:pPr>
+            <w:r>
+              <w:rPr>
+                <w:sz w:val="20"/>
+                <w:szCs w:val="20"/>
+              </w:rPr>
+              <w:drawing>
+                <wp:anchor distT="0" distB="0" distL="114300" distR="114300" simplePos="0" relativeHeight="251662336" behindDoc="0" locked="0" layoutInCell="1" allowOverlap="1" wp14:anchorId="13EB35C6" wp14:editId="1CC686C2">
+                  <wp:simplePos x="0" y="0"/>
+                  <wp:positionH relativeFrom="column">
+                    <wp:posOffset>29210</wp:posOffset>
+                  </wp:positionH>
+                  <wp:positionV relativeFrom="paragraph">
+                    <wp:posOffset>1374140</wp:posOffset>
+                  </wp:positionV>
+                  <wp:extent cx="3413760" cy="2489200"/>
+                  <wp:effectExtent l="0" t="0" r="0" b="6350"/>
+                  <wp:wrapTopAndBottom/>
+                  <wp:docPr id="1109387927" name="Picture 1"/>
+                  <wp:cNvGraphicFramePr>
+                    <a:graphicFrameLocks xmlns:a="http://schemas.openxmlformats.org/drawingml/2006/main" noChangeAspect="1"/>
+                  </wp:cNvGraphicFramePr>
+                  <a:graphic xmlns:a="http://schemas.openxmlformats.org/drawingml/2006/main">
+                    <a:graphicData uri="http://schemas.openxmlformats.org/drawingml/2006/picture">
+                      <pic:pic xmlns:pic="http://schemas.openxmlformats.org/drawingml/2006/picture">
+                        <pic:nvPicPr>
+                          <pic:cNvPr id="1109387927" name=""/>
+                          <pic:cNvPicPr/>
+                        </pic:nvPicPr>
+                        <pic:blipFill>
+                          <a:blip r:embed="rId10">
+                            <a:extLst>
+                              <a:ext uri="{28A0092B-C50C-407E-A947-70E740481C1C}">
+                                <a14:useLocalDpi xmlns:a14="http://schemas.microsoft.com/office/drawing/2010/main" val="0"/>
+                              </a:ext>
+                            </a:extLst>
+                          </a:blip>
+                          <a:stretch>
+                            <a:fillRect/>
+                          </a:stretch>
+                        </pic:blipFill>
+                        <pic:spPr>
+                          <a:xfrm>
+                            <a:off x="0" y="0"/>
+                            <a:ext cx="3413760" cy="2489200"/>
+                          </a:xfrm>
+                          <a:prstGeom prst="rect">
+                            <a:avLst/>
+                          </a:prstGeom>
+                        </pic:spPr>
+                      </pic:pic>
+                    </a:graphicData>
+                  </a:graphic>
+                  <wp14:sizeRelH relativeFrom="margin">
+                    <wp14:pctWidth>0</wp14:pctWidth>
+                  </wp14:sizeRelH>
+                  <wp14:sizeRelV relativeFrom="margin">
+                    <wp14:pctHeight>0</wp14:pctHeight>
+                  </wp14:sizeRelV>
+                </wp:anchor>
+              </w:drawing>
+            </w:r>
+            <w:r>
+              <w:rPr>
+                <w:sz w:val="20"/>
+                <w:szCs w:val="20"/>
+              </w:rPr>
+              <w:t>I created a 3D world by rendering multiple object types in the same scene. I draw basic cube objects using vertex and index buffers, applying unique position, rotation, and scale transformations to each with model matrices. In addition to the cubes, I render a more detailed sword model separately, also transformed independently. Both object types use the same shader setup, allowing me to combine different 3D objects into one environment.</w:t>
+            </w:r>
+            <w:r>
+              <w:rPr>
+                <w:sz w:val="20"/>
+                <w:szCs w:val="20"/>
+              </w:rPr>
+              <w:br/>
+            </w:r>
+            <w:r>
+              <w:rPr>
+                <w:sz w:val="20"/>
+                <w:szCs w:val="20"/>
+              </w:rPr>
+              <w:br/>
+            </w:r>
           </w:p>
         </w:tc>
       </w:tr>
@@ -2349,7 +2431,7 @@
                           <pic:cNvPicPr/>
                         </pic:nvPicPr>
                         <pic:blipFill>
-                          <a:blip r:embed="rId10">
+                          <a:blip r:embed="rId11">
                             <a:extLst>
                               <a:ext uri="{28A0092B-C50C-407E-A947-70E740481C1C}">
                                 <a14:useLocalDpi xmlns:a14="http://schemas.microsoft.com/office/drawing/2010/main" val="0"/>
@@ -3402,6 +3484,89 @@
       </w:tr>
     </w:tbl>
     <w:p/>
+    <w:p/>
+    <w:p>
+      <w:pPr>
+        <w:rPr>
+          <w:u w:val="single"/>
+        </w:rPr>
+      </w:pPr>
+      <w:r>
+        <w:rPr>
+          <w:u w:val="single"/>
+        </w:rPr>
+        <w:t xml:space="preserve">Assets </w:t>
+      </w:r>
+      <w:proofErr w:type="gramStart"/>
+      <w:r>
+        <w:rPr>
+          <w:u w:val="single"/>
+        </w:rPr>
+        <w:t>used</w:t>
+      </w:r>
+      <w:proofErr w:type="gramEnd"/>
+    </w:p>
+    <w:p>
+      <w:pPr>
+        <w:rPr>
+          <w:sz w:val="18"/>
+          <w:szCs w:val="18"/>
+        </w:rPr>
+      </w:pPr>
+    </w:p>
+    <w:p>
+      <w:pPr>
+        <w:rPr>
+          <w:sz w:val="18"/>
+          <w:szCs w:val="18"/>
+        </w:rPr>
+      </w:pPr>
+      <w:r>
+        <w:rPr>
+          <w:sz w:val="18"/>
+          <w:szCs w:val="18"/>
+        </w:rPr>
+        <w:t>Sword :</w:t>
+      </w:r>
+      <w:r>
+        <w:t xml:space="preserve"> </w:t>
+      </w:r>
+      <w:hyperlink r:id="rId12" w:history="1">
+        <w:r>
+          <w:rPr>
+            <w:rStyle w:val="Hyperlink"/>
+            <w:sz w:val="18"/>
+            <w:szCs w:val="18"/>
+          </w:rPr>
+          <w:t>https://free3d.com/3d-model/sting-sword-128810.html</w:t>
+        </w:r>
+      </w:hyperlink>
+    </w:p>
+    <w:p>
+      <w:pPr>
+        <w:rPr>
+          <w:sz w:val="18"/>
+          <w:szCs w:val="18"/>
+        </w:rPr>
+      </w:pPr>
+      <w:r>
+        <w:rPr>
+          <w:sz w:val="18"/>
+          <w:szCs w:val="18"/>
+        </w:rPr>
+        <w:t xml:space="preserve">Wall.jpg : </w:t>
+      </w:r>
+      <w:hyperlink r:id="rId13" w:tgtFrame="_blank" w:tooltip="https://opengameart.org/content/medieval-wall" w:history="1">
+        <w:r>
+          <w:rPr>
+            <w:rStyle w:val="Hyperlink"/>
+            <w:sz w:val="18"/>
+            <w:szCs w:val="18"/>
+          </w:rPr>
+          <w:t>https://opengameart.org/content/medieval-wall</w:t>
+        </w:r>
+      </w:hyperlink>
+    </w:p>
     <w:sectPr>
       <w:pgSz w:w="11906" w:h="16838"/>
       <w:pgMar w:top="1440" w:right="1440" w:bottom="1440" w:left="1440" w:header="708" w:footer="708" w:gutter="0"/>
@@ -4302,6 +4467,29 @@
       <w:szCs w:val="22"/>
     </w:rPr>
   </w:style>
+  <w:style w:type="character" w:styleId="Hyperlink">
+    <w:name w:val="Hyperlink"/>
+    <w:basedOn w:val="DefaultParagraphFont"/>
+    <w:uiPriority w:val="99"/>
+    <w:unhideWhenUsed/>
+    <w:rsid w:val="00C20103"/>
+    <w:rPr>
+      <w:color w:val="0563C1" w:themeColor="hyperlink"/>
+      <w:u w:val="single"/>
+    </w:rPr>
+  </w:style>
+  <w:style w:type="character" w:styleId="UnresolvedMention">
+    <w:name w:val="Unresolved Mention"/>
+    <w:basedOn w:val="DefaultParagraphFont"/>
+    <w:uiPriority w:val="99"/>
+    <w:semiHidden/>
+    <w:unhideWhenUsed/>
+    <w:rsid w:val="00C20103"/>
+    <w:rPr>
+      <w:color w:val="605E5C"/>
+      <w:shd w:val="clear" w:color="auto" w:fill="E1DFDD"/>
+    </w:rPr>
+  </w:style>
 </w:styles>
 </file>
 

</xml_diff>